<commit_message>
game story and format
</commit_message>
<xml_diff>
--- a/SlumberParty.docx
+++ b/SlumberParty.docx
@@ -1,6 +1,6 @@
 
 <file path=word/document.xml><?xml version="1.0" encoding="utf-8"?>
-<w:document xmlns:wpc="http://schemas.microsoft.com/office/word/2010/wordprocessingCanvas" xmlns:mc="http://schemas.openxmlformats.org/markup-compatibility/2006" xmlns:o="urn:schemas-microsoft-com:office:office" xmlns:r="http://schemas.openxmlformats.org/officeDocument/2006/relationships" xmlns:m="http://schemas.openxmlformats.org/officeDocument/2006/math" xmlns:v="urn:schemas-microsoft-com:vml" xmlns:wp14="http://schemas.microsoft.com/office/word/2010/wordprocessingDrawing" xmlns:wp="http://schemas.openxmlformats.org/drawingml/2006/wordprocessingDrawing" xmlns:w10="urn:schemas-microsoft-com:office:word" xmlns:w="http://schemas.openxmlformats.org/wordprocessingml/2006/main" xmlns:w14="http://schemas.microsoft.com/office/word/2010/wordml" xmlns:wpg="http://schemas.microsoft.com/office/word/2010/wordprocessingGroup" xmlns:wpi="http://schemas.microsoft.com/office/word/2010/wordprocessingInk" xmlns:wne="http://schemas.microsoft.com/office/word/2006/wordml" xmlns:wps="http://schemas.microsoft.com/office/word/2010/wordprocessingShape" mc:Ignorable="w14 wp14">
+<w:document xmlns:wpc="http://schemas.microsoft.com/office/word/2010/wordprocessingCanvas" xmlns:mc="http://schemas.openxmlformats.org/markup-compatibility/2006" xmlns:o="urn:schemas-microsoft-com:office:office" xmlns:r="http://schemas.openxmlformats.org/officeDocument/2006/relationships" xmlns:m="http://schemas.openxmlformats.org/officeDocument/2006/math" xmlns:v="urn:schemas-microsoft-com:vml" xmlns:wp14="http://schemas.microsoft.com/office/word/2010/wordprocessingDrawing" xmlns:wp="http://schemas.openxmlformats.org/drawingml/2006/wordprocessingDrawing" xmlns:w10="urn:schemas-microsoft-com:office:word" xmlns:w="http://schemas.openxmlformats.org/wordprocessingml/2006/main" xmlns:w14="http://schemas.microsoft.com/office/word/2010/wordml" xmlns:w15="http://schemas.microsoft.com/office/word/2012/wordml" xmlns:wpg="http://schemas.microsoft.com/office/word/2010/wordprocessingGroup" xmlns:wpi="http://schemas.microsoft.com/office/word/2010/wordprocessingInk" xmlns:wne="http://schemas.microsoft.com/office/word/2006/wordml" xmlns:wps="http://schemas.microsoft.com/office/word/2010/wordprocessingShape" mc:Ignorable="w14 w15 wp14">
   <w:body>
     <w:p>
       <w:pPr>
@@ -9,6 +9,111 @@
           <w:b/>
         </w:rPr>
       </w:pPr>
+      <w:proofErr w:type="spellStart"/>
+      <w:r>
+        <w:rPr>
+          <w:rFonts w:ascii="Consolas" w:hAnsi="Consolas" w:cs="Consolas"/>
+          <w:b/>
+        </w:rPr>
+        <w:t>Slumber</w:t>
+      </w:r>
+      <w:proofErr w:type="spellEnd"/>
+      <w:r>
+        <w:rPr>
+          <w:rFonts w:ascii="Consolas" w:hAnsi="Consolas" w:cs="Consolas"/>
+          <w:b/>
+        </w:rPr>
+        <w:t xml:space="preserve"> </w:t>
+      </w:r>
+      <w:proofErr w:type="spellStart"/>
+      <w:r>
+        <w:rPr>
+          <w:rFonts w:ascii="Consolas" w:hAnsi="Consolas" w:cs="Consolas"/>
+          <w:b/>
+        </w:rPr>
+        <w:t>Party</w:t>
+      </w:r>
+      <w:proofErr w:type="spellEnd"/>
+      <w:r>
+        <w:rPr>
+          <w:rFonts w:ascii="Consolas" w:hAnsi="Consolas" w:cs="Consolas"/>
+          <w:b/>
+        </w:rPr>
+        <w:t xml:space="preserve"> – Design</w:t>
+      </w:r>
+    </w:p>
+    <w:p>
+      <w:pPr>
+        <w:rPr>
+          <w:rFonts w:ascii="Consolas" w:hAnsi="Consolas" w:cs="Consolas"/>
+          <w:b/>
+        </w:rPr>
+      </w:pPr>
+      <w:r>
+        <w:rPr>
+          <w:rFonts w:ascii="Consolas" w:hAnsi="Consolas" w:cs="Consolas"/>
+          <w:b/>
+        </w:rPr>
+        <w:t>E</w:t>
+      </w:r>
+      <w:r>
+        <w:rPr>
+          <w:rFonts w:ascii="Consolas" w:hAnsi="Consolas" w:cs="Consolas"/>
+          <w:b/>
+        </w:rPr>
+        <w:t>stória:</w:t>
+      </w:r>
+    </w:p>
+    <w:p>
+      <w:pPr>
+        <w:ind w:firstLine="708"/>
+        <w:jc w:val="both"/>
+        <w:rPr>
+          <w:rFonts w:ascii="Consolas" w:hAnsi="Consolas" w:cs="Consolas"/>
+        </w:rPr>
+      </w:pPr>
+      <w:r>
+        <w:rPr>
+          <w:rFonts w:ascii="Consolas" w:hAnsi="Consolas" w:cs="Consolas"/>
+        </w:rPr>
+        <w:t>O jogo se passa na casa do personagem “</w:t>
+      </w:r>
+      <w:proofErr w:type="spellStart"/>
+      <w:r>
+        <w:rPr>
+          <w:rFonts w:ascii="Consolas" w:hAnsi="Consolas" w:cs="Consolas"/>
+        </w:rPr>
+        <w:t>xxx</w:t>
+      </w:r>
+      <w:proofErr w:type="spellEnd"/>
+      <w:r>
+        <w:rPr>
+          <w:rFonts w:ascii="Consolas" w:hAnsi="Consolas" w:cs="Consolas"/>
+        </w:rPr>
+        <w:t xml:space="preserve">”, onde crianças se reúnem para uma festa do pijama e elas resolvem fazer a brincadeira com o tabuleiro </w:t>
+      </w:r>
+      <w:proofErr w:type="spellStart"/>
+      <w:r>
+        <w:rPr>
+          <w:rFonts w:ascii="Consolas" w:hAnsi="Consolas" w:cs="Consolas"/>
+        </w:rPr>
+        <w:t>Ouija</w:t>
+      </w:r>
+      <w:proofErr w:type="spellEnd"/>
+      <w:r>
+        <w:rPr>
+          <w:rFonts w:ascii="Consolas" w:hAnsi="Consolas" w:cs="Consolas"/>
+        </w:rPr>
+        <w:t>. Acontece que a brincadeira dá errado e ocorre uma possessão generalizada em vários objetos e seres da casa. Espíritos malignos se apoderam dos corpos desses objetos que infelizmente ganham vida e resolvem acabar com a noite dessas crianças.</w:t>
+      </w:r>
+    </w:p>
+    <w:p>
+      <w:pPr>
+        <w:rPr>
+          <w:rFonts w:ascii="Consolas" w:hAnsi="Consolas" w:cs="Consolas"/>
+          <w:b/>
+        </w:rPr>
+      </w:pPr>
       <w:r>
         <w:rPr>
           <w:rFonts w:ascii="Consolas" w:hAnsi="Consolas" w:cs="Consolas"/>
@@ -19,6 +124,7 @@
     </w:p>
     <w:p>
       <w:pPr>
+        <w:ind w:firstLine="708"/>
         <w:jc w:val="both"/>
         <w:rPr>
           <w:rFonts w:ascii="Consolas" w:hAnsi="Consolas" w:cs="Consolas"/>
@@ -28,21 +134,43 @@
         <w:rPr>
           <w:rFonts w:ascii="Consolas" w:hAnsi="Consolas" w:cs="Consolas"/>
         </w:rPr>
-        <w:t xml:space="preserve">Todos os personagens te um a </w:t>
-      </w:r>
-      <w:proofErr w:type="spellStart"/>
-      <w:r>
-        <w:rPr>
-          <w:rFonts w:ascii="Consolas" w:hAnsi="Consolas" w:cs="Consolas"/>
-        </w:rPr>
-        <w:t>hitbox</w:t>
-      </w:r>
-      <w:proofErr w:type="spellEnd"/>
-      <w:r>
-        <w:rPr>
-          <w:rFonts w:ascii="Consolas" w:hAnsi="Consolas" w:cs="Consolas"/>
-        </w:rPr>
-        <w:t xml:space="preserve"> de 64x42</w:t>
+        <w:t>Todos o</w:t>
+      </w:r>
+      <w:r>
+        <w:rPr>
+          <w:rFonts w:ascii="Consolas" w:hAnsi="Consolas" w:cs="Consolas"/>
+        </w:rPr>
+        <w:t>s personagens t</w:t>
+      </w:r>
+      <w:r>
+        <w:rPr>
+          <w:rFonts w:ascii="Consolas" w:hAnsi="Consolas" w:cs="Consolas"/>
+        </w:rPr>
+        <w:t>êm um retângulo de colisão</w:t>
+      </w:r>
+      <w:r>
+        <w:rPr>
+          <w:rFonts w:ascii="Consolas" w:hAnsi="Consolas" w:cs="Consolas"/>
+        </w:rPr>
+        <w:t xml:space="preserve"> </w:t>
+      </w:r>
+      <w:r>
+        <w:rPr>
+          <w:rFonts w:ascii="Consolas" w:hAnsi="Consolas" w:cs="Consolas"/>
+        </w:rPr>
+        <w:t>medindo</w:t>
+      </w:r>
+      <w:r>
+        <w:rPr>
+          <w:rFonts w:ascii="Consolas" w:hAnsi="Consolas" w:cs="Consolas"/>
+        </w:rPr>
+        <w:t xml:space="preserve"> 64x42</w:t>
+      </w:r>
+      <w:r>
+        <w:rPr>
+          <w:rFonts w:ascii="Consolas" w:hAnsi="Consolas" w:cs="Consolas"/>
+        </w:rPr>
+        <w:t>,</w:t>
       </w:r>
       <w:r>
         <w:rPr>
@@ -54,7 +182,28 @@
         <w:rPr>
           <w:rFonts w:ascii="Consolas" w:hAnsi="Consolas" w:cs="Consolas"/>
         </w:rPr>
-        <w:t xml:space="preserve">, e o efeito de sombra </w:t>
+        <w:t>.</w:t>
+      </w:r>
+    </w:p>
+    <w:p>
+      <w:pPr>
+        <w:ind w:firstLine="708"/>
+        <w:jc w:val="both"/>
+        <w:rPr>
+          <w:rFonts w:ascii="Consolas" w:hAnsi="Consolas" w:cs="Consolas"/>
+        </w:rPr>
+      </w:pPr>
+      <w:r>
+        <w:rPr>
+          <w:rFonts w:ascii="Consolas" w:hAnsi="Consolas" w:cs="Consolas"/>
+        </w:rPr>
+        <w:t>O</w:t>
+      </w:r>
+      <w:r>
+        <w:rPr>
+          <w:rFonts w:ascii="Consolas" w:hAnsi="Consolas" w:cs="Consolas"/>
+        </w:rPr>
+        <w:t xml:space="preserve"> efeito de sombra </w:t>
       </w:r>
       <w:r>
         <w:rPr>
@@ -78,46 +227,44 @@
         <w:rPr>
           <w:rFonts w:ascii="Consolas" w:hAnsi="Consolas" w:cs="Consolas"/>
         </w:rPr>
-        <w:t>três</w:t>
-      </w:r>
-      <w:r>
-        <w:rPr>
-          <w:rFonts w:ascii="Consolas" w:hAnsi="Consolas" w:cs="Consolas"/>
-        </w:rPr>
-        <w:t xml:space="preserve"> pixels antes do final da </w:t>
-      </w:r>
-      <w:proofErr w:type="spellStart"/>
-      <w:r>
-        <w:rPr>
-          <w:rFonts w:ascii="Consolas" w:hAnsi="Consolas" w:cs="Consolas"/>
-        </w:rPr>
-        <w:t>hitbox</w:t>
-      </w:r>
-      <w:proofErr w:type="spellEnd"/>
-      <w:r>
-        <w:rPr>
-          <w:rFonts w:ascii="Consolas" w:hAnsi="Consolas" w:cs="Consolas"/>
-        </w:rPr>
-        <w:t xml:space="preserve"> (imagem </w:t>
-      </w:r>
-      <w:proofErr w:type="gramStart"/>
-      <w:r>
-        <w:rPr>
-          <w:rFonts w:ascii="Consolas" w:hAnsi="Consolas" w:cs="Consolas"/>
-        </w:rPr>
-        <w:t>1</w:t>
-      </w:r>
-      <w:proofErr w:type="gramEnd"/>
-      <w:r>
-        <w:rPr>
-          <w:rFonts w:ascii="Consolas" w:hAnsi="Consolas" w:cs="Consolas"/>
-        </w:rPr>
-        <w:t>)</w:t>
-      </w:r>
-    </w:p>
-    <w:p>
-      <w:pPr>
-        <w:ind w:left="2124" w:firstLine="708"/>
+        <w:t xml:space="preserve">terceiro </w:t>
+      </w:r>
+      <w:r>
+        <w:rPr>
+          <w:rFonts w:ascii="Consolas" w:hAnsi="Consolas" w:cs="Consolas"/>
+        </w:rPr>
+        <w:t>pixel</w:t>
+      </w:r>
+      <w:r>
+        <w:rPr>
+          <w:rFonts w:ascii="Consolas" w:hAnsi="Consolas" w:cs="Consolas"/>
+        </w:rPr>
+        <w:t xml:space="preserve"> antes do final do retângulo de colisão </w:t>
+      </w:r>
+      <w:r>
+        <w:rPr>
+          <w:rFonts w:ascii="Consolas" w:hAnsi="Consolas" w:cs="Consolas"/>
+        </w:rPr>
+        <w:t>(imagem 1)</w:t>
+      </w:r>
+      <w:r>
+        <w:rPr>
+          <w:rFonts w:ascii="Consolas" w:hAnsi="Consolas" w:cs="Consolas"/>
+        </w:rPr>
+        <w:t>.</w:t>
+      </w:r>
+    </w:p>
+    <w:p>
+      <w:pPr>
+        <w:jc w:val="both"/>
+        <w:rPr>
+          <w:rFonts w:ascii="Consolas" w:hAnsi="Consolas" w:cs="Consolas"/>
+        </w:rPr>
+      </w:pPr>
+    </w:p>
+    <w:p>
+      <w:pPr>
+        <w:spacing w:after="0"/>
         <w:jc w:val="center"/>
         <w:rPr>
           <w:rFonts w:ascii="Consolas" w:hAnsi="Consolas" w:cs="Consolas"/>
@@ -131,8 +278,8 @@
         </w:rPr>
         <w:drawing>
           <wp:inline distT="0" distB="0" distL="0" distR="0">
-            <wp:extent cx="2877184" cy="3733800"/>
-            <wp:effectExtent l="0" t="0" r="0" b="0"/>
+            <wp:extent cx="2876400" cy="3733200"/>
+            <wp:effectExtent l="0" t="0" r="635" b="635"/>
             <wp:docPr id="3" name="Imagem 3" descr="C:\Users\Avell G1511\Desktop\Untitled-1.png"/>
             <wp:cNvGraphicFramePr>
               <a:graphicFrameLocks xmlns:a="http://schemas.openxmlformats.org/drawingml/2006/main" noChangeAspect="1"/>
@@ -147,7 +294,7 @@
                     </pic:cNvPicPr>
                   </pic:nvPicPr>
                   <pic:blipFill>
-                    <a:blip r:embed="rId5">
+                    <a:blip r:embed="rId6">
                       <a:extLst>
                         <a:ext uri="{28A0092B-C50C-407E-A947-70E740481C1C}">
                           <a14:useLocalDpi xmlns:a14="http://schemas.microsoft.com/office/drawing/2010/main" val="0"/>
@@ -162,7 +309,7 @@
                   <pic:spPr bwMode="auto">
                     <a:xfrm>
                       <a:off x="0" y="0"/>
-                      <a:ext cx="2877184" cy="3733800"/>
+                      <a:ext cx="2876400" cy="3733200"/>
                     </a:xfrm>
                     <a:prstGeom prst="rect">
                       <a:avLst/>
@@ -181,7 +328,6 @@
     </w:p>
     <w:p>
       <w:pPr>
-        <w:ind w:left="2124" w:firstLine="708"/>
         <w:jc w:val="center"/>
         <w:rPr>
           <w:rFonts w:ascii="Consolas" w:hAnsi="Consolas" w:cs="Consolas"/>
@@ -208,7 +354,6 @@
         </w:rPr>
         <w:t xml:space="preserve">- </w:t>
       </w:r>
-      <w:proofErr w:type="spellStart"/>
       <w:r>
         <w:rPr>
           <w:rFonts w:ascii="Consolas" w:hAnsi="Consolas" w:cs="Consolas"/>
@@ -216,9 +361,8 @@
           <w:sz w:val="16"/>
           <w:szCs w:val="16"/>
         </w:rPr>
-        <w:t>hitbox</w:t>
-      </w:r>
-      <w:proofErr w:type="spellEnd"/>
+        <w:t>Colisão</w:t>
+      </w:r>
       <w:r>
         <w:rPr>
           <w:rFonts w:ascii="Consolas" w:hAnsi="Consolas" w:cs="Consolas"/>
@@ -231,32 +375,42 @@
     </w:p>
     <w:p>
       <w:pPr>
-        <w:ind w:left="2124" w:firstLine="708"/>
-        <w:rPr>
-          <w:rFonts w:ascii="Consolas" w:hAnsi="Consolas" w:cs="Consolas"/>
-        </w:rPr>
-      </w:pPr>
-    </w:p>
-    <w:p>
-      <w:pPr>
-        <w:rPr>
-          <w:rFonts w:ascii="Consolas" w:hAnsi="Consolas" w:cs="Consolas"/>
-          <w:b/>
-        </w:rPr>
-      </w:pPr>
-      <w:r>
-        <w:rPr>
-          <w:rFonts w:ascii="Consolas" w:hAnsi="Consolas" w:cs="Consolas"/>
-          <w:b/>
-        </w:rPr>
-        <w:t xml:space="preserve">1 - </w:t>
-      </w:r>
+        <w:rPr>
+          <w:rFonts w:ascii="Consolas" w:hAnsi="Consolas" w:cs="Consolas"/>
+          <w:b/>
+          <w:sz w:val="16"/>
+          <w:szCs w:val="16"/>
+        </w:rPr>
+      </w:pPr>
+      <w:r>
+        <w:rPr>
+          <w:rFonts w:ascii="Consolas" w:hAnsi="Consolas" w:cs="Consolas"/>
+          <w:b/>
+          <w:sz w:val="16"/>
+          <w:szCs w:val="16"/>
+        </w:rPr>
+        <w:br w:type="page"/>
+      </w:r>
+    </w:p>
+    <w:p>
+      <w:pPr>
+        <w:pStyle w:val="PargrafodaLista"/>
+        <w:numPr>
+          <w:ilvl w:val="0"/>
+          <w:numId w:val="1"/>
+        </w:numPr>
+        <w:rPr>
+          <w:rFonts w:ascii="Consolas" w:hAnsi="Consolas" w:cs="Consolas"/>
+          <w:b/>
+        </w:rPr>
+      </w:pPr>
       <w:proofErr w:type="spellStart"/>
       <w:r>
         <w:rPr>
           <w:rFonts w:ascii="Consolas" w:hAnsi="Consolas" w:cs="Consolas"/>
           <w:b/>
         </w:rPr>
+        <w:lastRenderedPageBreak/>
         <w:t>Bubbles</w:t>
       </w:r>
       <w:proofErr w:type="spellEnd"/>
@@ -270,9 +424,36 @@
     </w:p>
     <w:p>
       <w:pPr>
-        <w:rPr>
-          <w:rFonts w:ascii="Consolas" w:hAnsi="Consolas" w:cs="Consolas"/>
-          <w:b/>
+        <w:pStyle w:val="PargrafodaLista"/>
+        <w:numPr>
+          <w:ilvl w:val="1"/>
+          <w:numId w:val="1"/>
+        </w:numPr>
+        <w:rPr>
+          <w:rFonts w:ascii="Consolas" w:hAnsi="Consolas" w:cs="Consolas"/>
+          <w:b/>
+        </w:rPr>
+      </w:pPr>
+      <w:r>
+        <w:rPr>
+          <w:rFonts w:ascii="Consolas" w:hAnsi="Consolas" w:cs="Consolas"/>
+          <w:b/>
+        </w:rPr>
+        <w:t>Estória</w:t>
+      </w:r>
+      <w:r>
+        <w:rPr>
+          <w:rFonts w:ascii="Consolas" w:hAnsi="Consolas" w:cs="Consolas"/>
+          <w:b/>
+        </w:rPr>
+        <w:t>:</w:t>
+      </w:r>
+    </w:p>
+    <w:p>
+      <w:pPr>
+        <w:jc w:val="both"/>
+        <w:rPr>
+          <w:rFonts w:ascii="Consolas" w:hAnsi="Consolas" w:cs="Consolas"/>
         </w:rPr>
       </w:pPr>
       <w:r>
@@ -285,97 +466,153 @@
       <w:r>
         <w:rPr>
           <w:rFonts w:ascii="Consolas" w:hAnsi="Consolas" w:cs="Consolas"/>
-          <w:b/>
-        </w:rPr>
-        <w:t>1.1-</w:t>
-      </w:r>
-      <w:r>
-        <w:rPr>
-          <w:rFonts w:ascii="Consolas" w:hAnsi="Consolas" w:cs="Consolas"/>
-          <w:b/>
-        </w:rPr>
-        <w:t>Lore:</w:t>
-      </w:r>
-    </w:p>
-    <w:p>
-      <w:pPr>
-        <w:ind w:left="708"/>
+        </w:rPr>
+        <w:t>O peixe de estimação</w:t>
+      </w:r>
+      <w:r>
+        <w:rPr>
+          <w:rFonts w:ascii="Consolas" w:hAnsi="Consolas" w:cs="Consolas"/>
+        </w:rPr>
+        <w:t xml:space="preserve"> das crianças que durante o evento </w:t>
+      </w:r>
+      <w:r>
+        <w:rPr>
+          <w:rFonts w:ascii="Consolas" w:hAnsi="Consolas" w:cs="Consolas"/>
+        </w:rPr>
+        <w:t>foi colocado no corpo de um ursinho possuído e assim consegue ajudar as crianças a lutar.</w:t>
+      </w:r>
+    </w:p>
+    <w:p>
+      <w:pPr>
+        <w:pStyle w:val="PargrafodaLista"/>
+        <w:numPr>
+          <w:ilvl w:val="1"/>
+          <w:numId w:val="1"/>
+        </w:numPr>
+        <w:rPr>
+          <w:rFonts w:ascii="Consolas" w:hAnsi="Consolas" w:cs="Consolas"/>
+          <w:b/>
+        </w:rPr>
+      </w:pPr>
+      <w:r>
+        <w:rPr>
+          <w:rFonts w:ascii="Consolas" w:hAnsi="Consolas" w:cs="Consolas"/>
+          <w:b/>
+        </w:rPr>
+        <w:t>Animações:</w:t>
+      </w:r>
+    </w:p>
+    <w:p>
+      <w:pPr>
+        <w:ind w:firstLine="708"/>
         <w:jc w:val="both"/>
-        <w:rPr>
-          <w:rFonts w:ascii="Consolas" w:hAnsi="Consolas" w:cs="Consolas"/>
-        </w:rPr>
-      </w:pPr>
-      <w:r>
-        <w:rPr>
-          <w:rFonts w:ascii="Consolas" w:hAnsi="Consolas" w:cs="Consolas"/>
-          <w:b/>
-        </w:rPr>
-        <w:tab/>
-      </w:r>
-      <w:r>
-        <w:rPr>
-          <w:rFonts w:ascii="Consolas" w:hAnsi="Consolas" w:cs="Consolas"/>
-        </w:rPr>
-        <w:t>O peixe de estimação</w:t>
-      </w:r>
-      <w:r>
-        <w:rPr>
-          <w:rFonts w:ascii="Consolas" w:hAnsi="Consolas" w:cs="Consolas"/>
-        </w:rPr>
-        <w:t xml:space="preserve"> das crianças que durante o evento </w:t>
-      </w:r>
-      <w:r>
-        <w:rPr>
-          <w:rFonts w:ascii="Consolas" w:hAnsi="Consolas" w:cs="Consolas"/>
-        </w:rPr>
-        <w:t>foi colocado no corpo de um ursinho possuído e assim consegue ajudar as crianças a lutar.</w:t>
-      </w:r>
-    </w:p>
-    <w:p>
-      <w:pPr>
-        <w:ind w:left="708"/>
-        <w:jc w:val="both"/>
-        <w:rPr>
-          <w:rFonts w:ascii="Consolas" w:hAnsi="Consolas" w:cs="Consolas"/>
-          <w:b/>
-        </w:rPr>
-      </w:pPr>
-      <w:r>
-        <w:rPr>
-          <w:rFonts w:ascii="Consolas" w:hAnsi="Consolas" w:cs="Consolas"/>
-          <w:b/>
-        </w:rPr>
-        <w:t>1.2-Animacoes:</w:t>
-      </w:r>
-    </w:p>
-    <w:p>
-      <w:pPr>
-        <w:ind w:left="708"/>
-        <w:jc w:val="center"/>
-        <w:rPr>
-          <w:rFonts w:ascii="Consolas" w:hAnsi="Consolas" w:cs="Consolas"/>
-        </w:rPr>
-      </w:pPr>
-      <w:r>
-        <w:rPr>
-          <w:rFonts w:ascii="Consolas" w:hAnsi="Consolas" w:cs="Consolas"/>
-        </w:rPr>
-        <w:t>Todas as animações</w:t>
-      </w:r>
-      <w:r>
-        <w:rPr>
-          <w:rFonts w:ascii="Consolas" w:hAnsi="Consolas" w:cs="Consolas"/>
-        </w:rPr>
-        <w:t xml:space="preserve"> apenas tem uma face que será invertida quando a mira do jogador estiver no segundo ou terceiro quadrante.</w:t>
-      </w:r>
-      <w:r>
         <w:rPr>
           <w:rFonts w:ascii="Consolas" w:hAnsi="Consolas" w:cs="Consolas"/>
           <w:noProof/>
           <w:lang w:eastAsia="pt-BR"/>
         </w:rPr>
+      </w:pPr>
+      <w:r>
+        <w:rPr>
+          <w:rFonts w:ascii="Consolas" w:hAnsi="Consolas" w:cs="Consolas"/>
+        </w:rPr>
+        <w:t>Todas as animações</w:t>
+      </w:r>
+      <w:r>
+        <w:rPr>
+          <w:rFonts w:ascii="Consolas" w:hAnsi="Consolas" w:cs="Consolas"/>
+        </w:rPr>
         <w:t xml:space="preserve"> </w:t>
       </w:r>
+      <w:r>
+        <w:rPr>
+          <w:rFonts w:ascii="Consolas" w:hAnsi="Consolas" w:cs="Consolas"/>
+        </w:rPr>
+        <w:t>t</w:t>
+      </w:r>
+      <w:r>
+        <w:rPr>
+          <w:rFonts w:ascii="Consolas" w:hAnsi="Consolas" w:cs="Consolas"/>
+        </w:rPr>
+        <w:t>ê</w:t>
+      </w:r>
+      <w:r>
+        <w:rPr>
+          <w:rFonts w:ascii="Consolas" w:hAnsi="Consolas" w:cs="Consolas"/>
+        </w:rPr>
+        <w:t>m</w:t>
+      </w:r>
+      <w:r>
+        <w:rPr>
+          <w:rFonts w:ascii="Consolas" w:hAnsi="Consolas" w:cs="Consolas"/>
+        </w:rPr>
+        <w:t xml:space="preserve"> apenas</w:t>
+      </w:r>
+      <w:r>
+        <w:rPr>
+          <w:rFonts w:ascii="Consolas" w:hAnsi="Consolas" w:cs="Consolas"/>
+        </w:rPr>
+        <w:t xml:space="preserve"> uma face que será invertida quando a mira do jogador estiver no segundo ou terceiro quadrante.</w:t>
+      </w:r>
+      <w:r>
+        <w:rPr>
+          <w:rFonts w:ascii="Consolas" w:hAnsi="Consolas" w:cs="Consolas"/>
+          <w:noProof/>
+          <w:lang w:eastAsia="pt-BR"/>
+        </w:rPr>
+        <w:t xml:space="preserve"> </w:t>
+      </w:r>
+    </w:p>
+    <w:p>
+      <w:pPr>
+        <w:pStyle w:val="PargrafodaLista"/>
+        <w:numPr>
+          <w:ilvl w:val="0"/>
+          <w:numId w:val="5"/>
+        </w:numPr>
+        <w:rPr>
+          <w:rFonts w:ascii="Consolas" w:hAnsi="Consolas" w:cs="Consolas"/>
+          <w:b/>
+        </w:rPr>
+      </w:pPr>
+      <w:r>
+        <w:rPr>
+          <w:rFonts w:ascii="Consolas" w:hAnsi="Consolas" w:cs="Consolas"/>
+          <w:b/>
+        </w:rPr>
+        <w:t>Repousando</w:t>
+      </w:r>
+      <w:r>
+        <w:rPr>
+          <w:rFonts w:ascii="Consolas" w:hAnsi="Consolas" w:cs="Consolas"/>
+          <w:b/>
+        </w:rPr>
+        <w:t xml:space="preserve"> (</w:t>
+      </w:r>
+      <w:proofErr w:type="spellStart"/>
+      <w:r>
+        <w:rPr>
+          <w:rFonts w:ascii="Consolas" w:hAnsi="Consolas" w:cs="Consolas"/>
+          <w:b/>
+        </w:rPr>
+        <w:t>idle</w:t>
+      </w:r>
+      <w:proofErr w:type="spellEnd"/>
+      <w:r>
+        <w:rPr>
+          <w:rFonts w:ascii="Consolas" w:hAnsi="Consolas" w:cs="Consolas"/>
+          <w:b/>
+        </w:rPr>
+        <w:t>)</w:t>
+      </w:r>
+    </w:p>
+    <w:p>
+      <w:pPr>
+        <w:jc w:val="center"/>
+        <w:rPr>
+          <w:rFonts w:ascii="Consolas" w:hAnsi="Consolas" w:cs="Consolas"/>
+        </w:rPr>
+      </w:pPr>
       <w:r>
         <w:rPr>
           <w:rFonts w:ascii="Consolas" w:hAnsi="Consolas" w:cs="Consolas"/>
@@ -400,7 +637,7 @@
                     </pic:cNvPicPr>
                   </pic:nvPicPr>
                   <pic:blipFill>
-                    <a:blip r:embed="rId6">
+                    <a:blip r:embed="rId7">
                       <a:extLst>
                         <a:ext uri="{28A0092B-C50C-407E-A947-70E740481C1C}">
                           <a14:useLocalDpi xmlns:a14="http://schemas.microsoft.com/office/drawing/2010/main" val="0"/>
@@ -434,7 +671,7 @@
     </w:p>
     <w:p>
       <w:pPr>
-        <w:ind w:left="708"/>
+        <w:ind w:firstLine="708"/>
         <w:jc w:val="both"/>
         <w:rPr>
           <w:rFonts w:ascii="Consolas" w:hAnsi="Consolas" w:cs="Consolas"/>
@@ -445,17 +682,9 @@
           <w:rFonts w:ascii="Consolas" w:hAnsi="Consolas" w:cs="Consolas"/>
           <w:b/>
         </w:rPr>
-        <w:tab/>
-      </w:r>
-      <w:r>
-        <w:rPr>
-          <w:rFonts w:ascii="Consolas" w:hAnsi="Consolas" w:cs="Consolas"/>
-          <w:b/>
-        </w:rPr>
         <w:t>“</w:t>
       </w:r>
       <w:proofErr w:type="spellStart"/>
-      <w:proofErr w:type="gramStart"/>
       <w:r>
         <w:rPr>
           <w:rFonts w:ascii="Consolas" w:hAnsi="Consolas" w:cs="Consolas"/>
@@ -463,7 +692,6 @@
         <w:t>Bubbles_Idle</w:t>
       </w:r>
       <w:proofErr w:type="spellEnd"/>
-      <w:proofErr w:type="gramEnd"/>
       <w:r>
         <w:rPr>
           <w:rFonts w:ascii="Consolas" w:hAnsi="Consolas" w:cs="Consolas"/>
@@ -497,7 +725,49 @@
     </w:p>
     <w:p>
       <w:pPr>
-        <w:ind w:left="708"/>
+        <w:pStyle w:val="PargrafodaLista"/>
+        <w:numPr>
+          <w:ilvl w:val="0"/>
+          <w:numId w:val="5"/>
+        </w:numPr>
+        <w:rPr>
+          <w:rFonts w:ascii="Consolas" w:hAnsi="Consolas" w:cs="Consolas"/>
+          <w:b/>
+        </w:rPr>
+      </w:pPr>
+      <w:r>
+        <w:rPr>
+          <w:rFonts w:ascii="Consolas" w:hAnsi="Consolas" w:cs="Consolas"/>
+          <w:b/>
+        </w:rPr>
+        <w:t>Caminhando</w:t>
+      </w:r>
+      <w:r>
+        <w:rPr>
+          <w:rFonts w:ascii="Consolas" w:hAnsi="Consolas" w:cs="Consolas"/>
+          <w:b/>
+        </w:rPr>
+        <w:t xml:space="preserve"> (</w:t>
+      </w:r>
+      <w:proofErr w:type="spellStart"/>
+      <w:r>
+        <w:rPr>
+          <w:rFonts w:ascii="Consolas" w:hAnsi="Consolas" w:cs="Consolas"/>
+          <w:b/>
+        </w:rPr>
+        <w:t>walking</w:t>
+      </w:r>
+      <w:proofErr w:type="spellEnd"/>
+      <w:r>
+        <w:rPr>
+          <w:rFonts w:ascii="Consolas" w:hAnsi="Consolas" w:cs="Consolas"/>
+          <w:b/>
+        </w:rPr>
+        <w:t>)</w:t>
+      </w:r>
+    </w:p>
+    <w:p>
+      <w:pPr>
         <w:jc w:val="center"/>
         <w:rPr>
           <w:rFonts w:ascii="Consolas" w:hAnsi="Consolas" w:cs="Consolas"/>
@@ -509,7 +779,6 @@
           <w:noProof/>
           <w:lang w:eastAsia="pt-BR"/>
         </w:rPr>
-        <w:lastRenderedPageBreak/>
         <w:drawing>
           <wp:inline distT="0" distB="0" distL="0" distR="0" wp14:anchorId="6D6C3F59" wp14:editId="6CC71B69">
             <wp:extent cx="4306443" cy="847725"/>
@@ -528,7 +797,7 @@
                     </pic:cNvPicPr>
                   </pic:nvPicPr>
                   <pic:blipFill>
-                    <a:blip r:embed="rId7">
+                    <a:blip r:embed="rId8">
                       <a:extLst>
                         <a:ext uri="{28A0092B-C50C-407E-A947-70E740481C1C}">
                           <a14:useLocalDpi xmlns:a14="http://schemas.microsoft.com/office/drawing/2010/main" val="0"/>
@@ -562,16 +831,7 @@
     </w:p>
     <w:p>
       <w:pPr>
-        <w:ind w:left="708"/>
-        <w:jc w:val="center"/>
-        <w:rPr>
-          <w:rFonts w:ascii="Consolas" w:hAnsi="Consolas" w:cs="Consolas"/>
-        </w:rPr>
-      </w:pPr>
-    </w:p>
-    <w:p>
-      <w:pPr>
-        <w:ind w:left="708" w:firstLine="708"/>
+        <w:ind w:firstLine="708"/>
         <w:jc w:val="both"/>
         <w:rPr>
           <w:rFonts w:ascii="Consolas" w:hAnsi="Consolas" w:cs="Consolas"/>
@@ -585,7 +845,6 @@
         <w:t>“</w:t>
       </w:r>
       <w:proofErr w:type="spellStart"/>
-      <w:proofErr w:type="gramStart"/>
       <w:r>
         <w:rPr>
           <w:rFonts w:ascii="Consolas" w:hAnsi="Consolas" w:cs="Consolas"/>
@@ -599,7 +858,6 @@
         <w:t>Walking</w:t>
       </w:r>
       <w:proofErr w:type="spellEnd"/>
-      <w:proofErr w:type="gramEnd"/>
       <w:r>
         <w:rPr>
           <w:rFonts w:ascii="Consolas" w:hAnsi="Consolas" w:cs="Consolas"/>
@@ -633,7 +891,50 @@
     </w:p>
     <w:p>
       <w:pPr>
-        <w:ind w:left="708" w:firstLine="708"/>
+        <w:pStyle w:val="PargrafodaLista"/>
+        <w:numPr>
+          <w:ilvl w:val="0"/>
+          <w:numId w:val="5"/>
+        </w:numPr>
+        <w:rPr>
+          <w:rFonts w:ascii="Consolas" w:hAnsi="Consolas" w:cs="Consolas"/>
+          <w:b/>
+        </w:rPr>
+      </w:pPr>
+      <w:r>
+        <w:rPr>
+          <w:rFonts w:ascii="Consolas" w:hAnsi="Consolas" w:cs="Consolas"/>
+          <w:b/>
+        </w:rPr>
+        <w:t>Machucando</w:t>
+      </w:r>
+      <w:r>
+        <w:rPr>
+          <w:rFonts w:ascii="Consolas" w:hAnsi="Consolas" w:cs="Consolas"/>
+          <w:b/>
+        </w:rPr>
+        <w:t xml:space="preserve"> (</w:t>
+      </w:r>
+      <w:proofErr w:type="spellStart"/>
+      <w:r>
+        <w:rPr>
+          <w:rFonts w:ascii="Consolas" w:hAnsi="Consolas" w:cs="Consolas"/>
+          <w:b/>
+        </w:rPr>
+        <w:t>damaged</w:t>
+      </w:r>
+      <w:proofErr w:type="spellEnd"/>
+      <w:r>
+        <w:rPr>
+          <w:rFonts w:ascii="Consolas" w:hAnsi="Consolas" w:cs="Consolas"/>
+          <w:b/>
+        </w:rPr>
+        <w:t>)</w:t>
+      </w:r>
+    </w:p>
+    <w:p>
+      <w:pPr>
+        <w:ind w:firstLine="709"/>
         <w:jc w:val="center"/>
         <w:rPr>
           <w:rFonts w:ascii="Consolas" w:hAnsi="Consolas" w:cs="Consolas"/>
@@ -662,7 +963,7 @@
                     </pic:cNvPicPr>
                   </pic:nvPicPr>
                   <pic:blipFill>
-                    <a:blip r:embed="rId8">
+                    <a:blip r:embed="rId9">
                       <a:extLst>
                         <a:ext uri="{28A0092B-C50C-407E-A947-70E740481C1C}">
                           <a14:useLocalDpi xmlns:a14="http://schemas.microsoft.com/office/drawing/2010/main" val="0"/>
@@ -696,10 +997,12 @@
     </w:p>
     <w:p>
       <w:pPr>
-        <w:ind w:left="708" w:firstLine="708"/>
+        <w:ind w:firstLine="708"/>
         <w:jc w:val="both"/>
         <w:rPr>
           <w:rFonts w:ascii="Consolas" w:hAnsi="Consolas" w:cs="Consolas"/>
+          <w:b/>
+          <w:i/>
         </w:rPr>
       </w:pPr>
       <w:r>
@@ -710,7 +1013,6 @@
         <w:t>“</w:t>
       </w:r>
       <w:proofErr w:type="spellStart"/>
-      <w:proofErr w:type="gramStart"/>
       <w:r>
         <w:rPr>
           <w:rFonts w:ascii="Consolas" w:hAnsi="Consolas" w:cs="Consolas"/>
@@ -724,7 +1026,6 @@
         <w:t>Damaged</w:t>
       </w:r>
       <w:proofErr w:type="spellEnd"/>
-      <w:proofErr w:type="gramEnd"/>
       <w:r>
         <w:rPr>
           <w:rFonts w:ascii="Consolas" w:hAnsi="Consolas" w:cs="Consolas"/>
@@ -756,8 +1057,6 @@
         </w:rPr>
         <w:t>1</w:t>
       </w:r>
-      <w:bookmarkStart w:id="0" w:name="_GoBack"/>
-      <w:bookmarkEnd w:id="0"/>
       <w:r>
         <w:rPr>
           <w:rFonts w:ascii="Consolas" w:hAnsi="Consolas" w:cs="Consolas"/>
@@ -814,86 +1113,67 @@
     </w:p>
     <w:p>
       <w:pPr>
-        <w:ind w:left="1416"/>
+        <w:rPr>
+          <w:rFonts w:ascii="Consolas" w:hAnsi="Consolas" w:cs="Consolas"/>
+          <w:b/>
+          <w:i/>
+        </w:rPr>
+      </w:pPr>
+      <w:r>
+        <w:rPr>
+          <w:rFonts w:ascii="Consolas" w:hAnsi="Consolas" w:cs="Consolas"/>
+          <w:b/>
+          <w:i/>
+        </w:rPr>
+        <w:br w:type="page"/>
+      </w:r>
+    </w:p>
+    <w:p>
+      <w:pPr>
+        <w:pStyle w:val="PargrafodaLista"/>
+        <w:numPr>
+          <w:ilvl w:val="1"/>
+          <w:numId w:val="1"/>
+        </w:numPr>
+        <w:rPr>
+          <w:rFonts w:ascii="Consolas" w:hAnsi="Consolas" w:cs="Consolas"/>
+          <w:b/>
+        </w:rPr>
+      </w:pPr>
+      <w:r>
+        <w:rPr>
+          <w:rFonts w:ascii="Consolas" w:hAnsi="Consolas" w:cs="Consolas"/>
+          <w:b/>
+        </w:rPr>
+        <w:lastRenderedPageBreak/>
+        <w:t>Colisão nas animações</w:t>
+      </w:r>
+    </w:p>
+    <w:p>
+      <w:pPr>
+        <w:ind w:firstLine="708"/>
         <w:jc w:val="both"/>
         <w:rPr>
           <w:rFonts w:ascii="Consolas" w:hAnsi="Consolas" w:cs="Consolas"/>
-          <w:b/>
-        </w:rPr>
-      </w:pPr>
-    </w:p>
-    <w:p>
-      <w:pPr>
-        <w:ind w:left="1416"/>
-        <w:jc w:val="both"/>
-        <w:rPr>
-          <w:rFonts w:ascii="Consolas" w:hAnsi="Consolas" w:cs="Consolas"/>
-          <w:b/>
-        </w:rPr>
-      </w:pPr>
-      <w:r>
-        <w:rPr>
-          <w:rFonts w:ascii="Consolas" w:hAnsi="Consolas" w:cs="Consolas"/>
-          <w:b/>
-        </w:rPr>
-        <w:t>1.2.1-</w:t>
-      </w:r>
-      <w:r>
-        <w:rPr>
-          <w:rFonts w:ascii="Consolas" w:hAnsi="Consolas" w:cs="Consolas"/>
-          <w:b/>
-        </w:rPr>
-        <w:t>Hitbox em animações:</w:t>
-      </w:r>
-    </w:p>
-    <w:p>
-      <w:pPr>
-        <w:ind w:left="1416"/>
-        <w:jc w:val="both"/>
-        <w:rPr>
-          <w:rFonts w:ascii="Consolas" w:hAnsi="Consolas" w:cs="Consolas"/>
-        </w:rPr>
-      </w:pPr>
-      <w:r>
-        <w:rPr>
-          <w:rFonts w:ascii="Consolas" w:hAnsi="Consolas" w:cs="Consolas"/>
-          <w:b/>
-        </w:rPr>
-        <w:tab/>
-      </w:r>
-      <w:r>
-        <w:rPr>
-          <w:rFonts w:ascii="Consolas" w:hAnsi="Consolas" w:cs="Consolas"/>
-        </w:rPr>
-        <w:t xml:space="preserve">A </w:t>
-      </w:r>
-      <w:proofErr w:type="spellStart"/>
-      <w:r>
-        <w:rPr>
-          <w:rFonts w:ascii="Consolas" w:hAnsi="Consolas" w:cs="Consolas"/>
-        </w:rPr>
-        <w:t>hitbox</w:t>
-      </w:r>
-      <w:proofErr w:type="spellEnd"/>
-      <w:r>
-        <w:rPr>
-          <w:rFonts w:ascii="Consolas" w:hAnsi="Consolas" w:cs="Consolas"/>
-        </w:rPr>
-        <w:t xml:space="preserve"> se mantem no mesmo lugar em todas as animações (imagem </w:t>
-      </w:r>
-      <w:proofErr w:type="gramStart"/>
-      <w:r>
-        <w:rPr>
-          <w:rFonts w:ascii="Consolas" w:hAnsi="Consolas" w:cs="Consolas"/>
-        </w:rPr>
-        <w:t>2</w:t>
-      </w:r>
-      <w:proofErr w:type="gramEnd"/>
-      <w:r>
-        <w:rPr>
-          <w:rFonts w:ascii="Consolas" w:hAnsi="Consolas" w:cs="Consolas"/>
-        </w:rPr>
-        <w:t>)</w:t>
+        </w:rPr>
+      </w:pPr>
+      <w:r>
+        <w:rPr>
+          <w:rFonts w:ascii="Consolas" w:hAnsi="Consolas" w:cs="Consolas"/>
+        </w:rPr>
+        <w:t>O retângulo de colisão</w:t>
+      </w:r>
+      <w:r>
+        <w:rPr>
+          <w:rFonts w:ascii="Consolas" w:hAnsi="Consolas" w:cs="Consolas"/>
+        </w:rPr>
+        <w:t xml:space="preserve"> se mantem no mesmo lugar em todas as animações (imagem 2)</w:t>
+      </w:r>
+      <w:r>
+        <w:rPr>
+          <w:rFonts w:ascii="Consolas" w:hAnsi="Consolas" w:cs="Consolas"/>
+        </w:rPr>
+        <w:t>:</w:t>
       </w:r>
     </w:p>
     <w:p>
@@ -912,7 +1192,6 @@
           <w:noProof/>
           <w:lang w:eastAsia="pt-BR"/>
         </w:rPr>
-        <w:lastRenderedPageBreak/>
         <w:drawing>
           <wp:inline distT="0" distB="0" distL="0" distR="0">
             <wp:extent cx="2171700" cy="2895600"/>
@@ -926,62 +1205,6 @@
                 <pic:pic xmlns:pic="http://schemas.openxmlformats.org/drawingml/2006/picture">
                   <pic:nvPicPr>
                     <pic:cNvPr id="0" name="Picture 4" descr="C:\Users\Avell G1511\Desktop\b3.png"/>
-                    <pic:cNvPicPr>
-                      <a:picLocks noChangeAspect="1" noChangeArrowheads="1"/>
-                    </pic:cNvPicPr>
-                  </pic:nvPicPr>
-                  <pic:blipFill>
-                    <a:blip r:embed="rId9">
-                      <a:extLst>
-                        <a:ext uri="{28A0092B-C50C-407E-A947-70E740481C1C}">
-                          <a14:useLocalDpi xmlns:a14="http://schemas.microsoft.com/office/drawing/2010/main" val="0"/>
-                        </a:ext>
-                      </a:extLst>
-                    </a:blip>
-                    <a:srcRect/>
-                    <a:stretch>
-                      <a:fillRect/>
-                    </a:stretch>
-                  </pic:blipFill>
-                  <pic:spPr bwMode="auto">
-                    <a:xfrm>
-                      <a:off x="0" y="0"/>
-                      <a:ext cx="2171700" cy="2895600"/>
-                    </a:xfrm>
-                    <a:prstGeom prst="rect">
-                      <a:avLst/>
-                    </a:prstGeom>
-                    <a:noFill/>
-                    <a:ln>
-                      <a:noFill/>
-                    </a:ln>
-                  </pic:spPr>
-                </pic:pic>
-              </a:graphicData>
-            </a:graphic>
-          </wp:inline>
-        </w:drawing>
-      </w:r>
-      <w:r>
-        <w:rPr>
-          <w:rFonts w:ascii="Consolas" w:hAnsi="Consolas" w:cs="Consolas"/>
-          <w:b/>
-          <w:noProof/>
-          <w:lang w:eastAsia="pt-BR"/>
-        </w:rPr>
-        <w:drawing>
-          <wp:inline distT="0" distB="0" distL="0" distR="0">
-            <wp:extent cx="2171700" cy="2895600"/>
-            <wp:effectExtent l="0" t="0" r="0" b="0"/>
-            <wp:docPr id="5" name="Imagem 5" descr="C:\Users\Avell G1511\Desktop\b2.png"/>
-            <wp:cNvGraphicFramePr>
-              <a:graphicFrameLocks xmlns:a="http://schemas.openxmlformats.org/drawingml/2006/main" noChangeAspect="1"/>
-            </wp:cNvGraphicFramePr>
-            <a:graphic xmlns:a="http://schemas.openxmlformats.org/drawingml/2006/main">
-              <a:graphicData uri="http://schemas.openxmlformats.org/drawingml/2006/picture">
-                <pic:pic xmlns:pic="http://schemas.openxmlformats.org/drawingml/2006/picture">
-                  <pic:nvPicPr>
-                    <pic:cNvPr id="0" name="Picture 5" descr="C:\Users\Avell G1511\Desktop\b2.png"/>
                     <pic:cNvPicPr>
                       <a:picLocks noChangeAspect="1" noChangeArrowheads="1"/>
                     </pic:cNvPicPr>
@@ -1026,10 +1249,10 @@
           <w:lang w:eastAsia="pt-BR"/>
         </w:rPr>
         <w:drawing>
-          <wp:inline distT="0" distB="0" distL="0" distR="0" wp14:anchorId="247F2A9A" wp14:editId="3D921C4E">
+          <wp:inline distT="0" distB="0" distL="0" distR="0">
             <wp:extent cx="2171700" cy="2895600"/>
             <wp:effectExtent l="0" t="0" r="0" b="0"/>
-            <wp:docPr id="6" name="Imagem 6" descr="C:\Users\Avell G1511\Desktop\b4.png"/>
+            <wp:docPr id="5" name="Imagem 5" descr="C:\Users\Avell G1511\Desktop\b2.png"/>
             <wp:cNvGraphicFramePr>
               <a:graphicFrameLocks xmlns:a="http://schemas.openxmlformats.org/drawingml/2006/main" noChangeAspect="1"/>
             </wp:cNvGraphicFramePr>
@@ -1037,7 +1260,7 @@
               <a:graphicData uri="http://schemas.openxmlformats.org/drawingml/2006/picture">
                 <pic:pic xmlns:pic="http://schemas.openxmlformats.org/drawingml/2006/picture">
                   <pic:nvPicPr>
-                    <pic:cNvPr id="0" name="Picture 6" descr="C:\Users\Avell G1511\Desktop\b4.png"/>
+                    <pic:cNvPr id="0" name="Picture 5" descr="C:\Users\Avell G1511\Desktop\b2.png"/>
                     <pic:cNvPicPr>
                       <a:picLocks noChangeAspect="1" noChangeArrowheads="1"/>
                     </pic:cNvPicPr>
@@ -1082,10 +1305,10 @@
           <w:lang w:eastAsia="pt-BR"/>
         </w:rPr>
         <w:drawing>
-          <wp:inline distT="0" distB="0" distL="0" distR="0" wp14:anchorId="335C8AF5" wp14:editId="004BB5B2">
+          <wp:inline distT="0" distB="0" distL="0" distR="0" wp14:anchorId="247F2A9A" wp14:editId="3D921C4E">
             <wp:extent cx="2171700" cy="2895600"/>
             <wp:effectExtent l="0" t="0" r="0" b="0"/>
-            <wp:docPr id="7" name="Imagem 7" descr="C:\Users\Avell G1511\Desktop\b1.png"/>
+            <wp:docPr id="6" name="Imagem 6" descr="C:\Users\Avell G1511\Desktop\b4.png"/>
             <wp:cNvGraphicFramePr>
               <a:graphicFrameLocks xmlns:a="http://schemas.openxmlformats.org/drawingml/2006/main" noChangeAspect="1"/>
             </wp:cNvGraphicFramePr>
@@ -1093,7 +1316,7 @@
               <a:graphicData uri="http://schemas.openxmlformats.org/drawingml/2006/picture">
                 <pic:pic xmlns:pic="http://schemas.openxmlformats.org/drawingml/2006/picture">
                   <pic:nvPicPr>
-                    <pic:cNvPr id="0" name="Picture 7" descr="C:\Users\Avell G1511\Desktop\b1.png"/>
+                    <pic:cNvPr id="0" name="Picture 6" descr="C:\Users\Avell G1511\Desktop\b4.png"/>
                     <pic:cNvPicPr>
                       <a:picLocks noChangeAspect="1" noChangeArrowheads="1"/>
                     </pic:cNvPicPr>
@@ -1130,6 +1353,62 @@
           </wp:inline>
         </w:drawing>
       </w:r>
+      <w:r>
+        <w:rPr>
+          <w:rFonts w:ascii="Consolas" w:hAnsi="Consolas" w:cs="Consolas"/>
+          <w:b/>
+          <w:noProof/>
+          <w:lang w:eastAsia="pt-BR"/>
+        </w:rPr>
+        <w:drawing>
+          <wp:inline distT="0" distB="0" distL="0" distR="0" wp14:anchorId="335C8AF5" wp14:editId="004BB5B2">
+            <wp:extent cx="2171700" cy="2895600"/>
+            <wp:effectExtent l="0" t="0" r="0" b="0"/>
+            <wp:docPr id="7" name="Imagem 7" descr="C:\Users\Avell G1511\Desktop\b1.png"/>
+            <wp:cNvGraphicFramePr>
+              <a:graphicFrameLocks xmlns:a="http://schemas.openxmlformats.org/drawingml/2006/main" noChangeAspect="1"/>
+            </wp:cNvGraphicFramePr>
+            <a:graphic xmlns:a="http://schemas.openxmlformats.org/drawingml/2006/main">
+              <a:graphicData uri="http://schemas.openxmlformats.org/drawingml/2006/picture">
+                <pic:pic xmlns:pic="http://schemas.openxmlformats.org/drawingml/2006/picture">
+                  <pic:nvPicPr>
+                    <pic:cNvPr id="0" name="Picture 7" descr="C:\Users\Avell G1511\Desktop\b1.png"/>
+                    <pic:cNvPicPr>
+                      <a:picLocks noChangeAspect="1" noChangeArrowheads="1"/>
+                    </pic:cNvPicPr>
+                  </pic:nvPicPr>
+                  <pic:blipFill>
+                    <a:blip r:embed="rId13">
+                      <a:extLst>
+                        <a:ext uri="{28A0092B-C50C-407E-A947-70E740481C1C}">
+                          <a14:useLocalDpi xmlns:a14="http://schemas.microsoft.com/office/drawing/2010/main" val="0"/>
+                        </a:ext>
+                      </a:extLst>
+                    </a:blip>
+                    <a:srcRect/>
+                    <a:stretch>
+                      <a:fillRect/>
+                    </a:stretch>
+                  </pic:blipFill>
+                  <pic:spPr bwMode="auto">
+                    <a:xfrm>
+                      <a:off x="0" y="0"/>
+                      <a:ext cx="2171700" cy="2895600"/>
+                    </a:xfrm>
+                    <a:prstGeom prst="rect">
+                      <a:avLst/>
+                    </a:prstGeom>
+                    <a:noFill/>
+                    <a:ln>
+                      <a:noFill/>
+                    </a:ln>
+                  </pic:spPr>
+                </pic:pic>
+              </a:graphicData>
+            </a:graphic>
+          </wp:inline>
+        </w:drawing>
+      </w:r>
     </w:p>
     <w:p>
       <w:pPr>
@@ -1149,9 +1428,10 @@
           <w:sz w:val="16"/>
           <w:szCs w:val="16"/>
         </w:rPr>
-        <w:t xml:space="preserve">Imagem 2 – frames que mais saem da </w:t>
-      </w:r>
-      <w:proofErr w:type="spellStart"/>
+        <w:t xml:space="preserve">Imagem 2 – frames que mais </w:t>
+      </w:r>
+      <w:bookmarkStart w:id="0" w:name="_GoBack"/>
+      <w:bookmarkEnd w:id="0"/>
       <w:r>
         <w:rPr>
           <w:rFonts w:ascii="Consolas" w:hAnsi="Consolas" w:cs="Consolas"/>
@@ -1159,9 +1439,9 @@
           <w:sz w:val="16"/>
           <w:szCs w:val="16"/>
         </w:rPr>
-        <w:t>hitbox</w:t>
-      </w:r>
-      <w:proofErr w:type="spellEnd"/>
+        <w:t xml:space="preserve">saem da </w:t>
+      </w:r>
+      <w:proofErr w:type="spellStart"/>
       <w:r>
         <w:rPr>
           <w:rFonts w:ascii="Consolas" w:hAnsi="Consolas" w:cs="Consolas"/>
@@ -1169,6 +1449,16 @@
           <w:sz w:val="16"/>
           <w:szCs w:val="16"/>
         </w:rPr>
+        <w:t>hitbox</w:t>
+      </w:r>
+      <w:proofErr w:type="spellEnd"/>
+      <w:r>
+        <w:rPr>
+          <w:rFonts w:ascii="Consolas" w:hAnsi="Consolas" w:cs="Consolas"/>
+          <w:b/>
+          <w:sz w:val="16"/>
+          <w:szCs w:val="16"/>
+        </w:rPr>
         <w:t xml:space="preserve"> de cada animação.</w:t>
       </w:r>
     </w:p>
@@ -1227,14 +1517,14 @@
         <w:rPr>
           <w:rFonts w:ascii="Consolas" w:hAnsi="Consolas" w:cs="Consolas"/>
         </w:rPr>
-        <w:t xml:space="preserve"> spread alto e um range baixo e um dano alto (ainda vou pensar e colocar aqui foi mal colocarei logo</w:t>
+        <w:t xml:space="preserve"> spread alto e um range baixo e um dano alto (ainda vou pensar e colocar aqui foi mal colocarei </w:t>
       </w:r>
       <w:proofErr w:type="gramStart"/>
       <w:r>
         <w:rPr>
           <w:rFonts w:ascii="Consolas" w:hAnsi="Consolas" w:cs="Consolas"/>
         </w:rPr>
-        <w:t xml:space="preserve"> )</w:t>
+        <w:t>logo )</w:t>
       </w:r>
       <w:proofErr w:type="gramEnd"/>
     </w:p>
@@ -1270,7 +1560,7 @@
                     </pic:cNvPicPr>
                   </pic:nvPicPr>
                   <pic:blipFill>
-                    <a:blip r:embed="rId13">
+                    <a:blip r:embed="rId14">
                       <a:extLst>
                         <a:ext uri="{28A0092B-C50C-407E-A947-70E740481C1C}">
                           <a14:useLocalDpi xmlns:a14="http://schemas.microsoft.com/office/drawing/2010/main" val="0"/>
@@ -1333,28 +1623,27 @@
         <w:rPr>
           <w:rFonts w:ascii="Consolas" w:hAnsi="Consolas" w:cs="Consolas"/>
         </w:rPr>
-        <w:lastRenderedPageBreak/>
         <w:t>O canto superio</w:t>
       </w:r>
       <w:r>
         <w:rPr>
           <w:rFonts w:ascii="Consolas" w:hAnsi="Consolas" w:cs="Consolas"/>
         </w:rPr>
-        <w:t xml:space="preserve">r da imagem da arma esta </w:t>
+        <w:t xml:space="preserve">r da imagem da arma </w:t>
       </w:r>
       <w:proofErr w:type="gramStart"/>
       <w:r>
         <w:rPr>
           <w:rFonts w:ascii="Consolas" w:hAnsi="Consolas" w:cs="Consolas"/>
         </w:rPr>
-        <w:t>9</w:t>
+        <w:t>esta 9 pixels</w:t>
       </w:r>
       <w:proofErr w:type="gramEnd"/>
       <w:r>
         <w:rPr>
           <w:rFonts w:ascii="Consolas" w:hAnsi="Consolas" w:cs="Consolas"/>
         </w:rPr>
-        <w:t xml:space="preserve"> pixels de distancia do canto superior da </w:t>
+        <w:t xml:space="preserve"> de distancia do canto superior da </w:t>
       </w:r>
       <w:proofErr w:type="spellStart"/>
       <w:r>
@@ -1403,7 +1692,7 @@
                     </pic:cNvPicPr>
                   </pic:nvPicPr>
                   <pic:blipFill>
-                    <a:blip r:embed="rId14">
+                    <a:blip r:embed="rId15">
                       <a:extLst>
                         <a:ext uri="{28A0092B-C50C-407E-A947-70E740481C1C}">
                           <a14:useLocalDpi xmlns:a14="http://schemas.microsoft.com/office/drawing/2010/main" val="0"/>
@@ -1503,7 +1792,7 @@
                     </pic:cNvPicPr>
                   </pic:nvPicPr>
                   <pic:blipFill>
-                    <a:blip r:embed="rId15">
+                    <a:blip r:embed="rId16">
                       <a:extLst>
                         <a:ext uri="{28A0092B-C50C-407E-A947-70E740481C1C}">
                           <a14:useLocalDpi xmlns:a14="http://schemas.microsoft.com/office/drawing/2010/main" val="0"/>
@@ -1553,6 +1842,7 @@
           <w:sz w:val="16"/>
           <w:szCs w:val="16"/>
         </w:rPr>
+        <w:lastRenderedPageBreak/>
         <w:t xml:space="preserve">Imagem </w:t>
       </w:r>
       <w:r>
@@ -1615,7 +1905,6 @@
           <w:rFonts w:ascii="Consolas" w:hAnsi="Consolas" w:cs="Consolas"/>
           <w:b/>
         </w:rPr>
-        <w:lastRenderedPageBreak/>
         <w:tab/>
       </w:r>
     </w:p>
@@ -1710,8 +1999,756 @@
 </w:document>
 </file>
 
+<file path=word/numbering.xml><?xml version="1.0" encoding="utf-8"?>
+<w:numbering xmlns:wpc="http://schemas.microsoft.com/office/word/2010/wordprocessingCanvas" xmlns:mc="http://schemas.openxmlformats.org/markup-compatibility/2006" xmlns:o="urn:schemas-microsoft-com:office:office" xmlns:r="http://schemas.openxmlformats.org/officeDocument/2006/relationships" xmlns:m="http://schemas.openxmlformats.org/officeDocument/2006/math" xmlns:v="urn:schemas-microsoft-com:vml" xmlns:wp14="http://schemas.microsoft.com/office/word/2010/wordprocessingDrawing" xmlns:wp="http://schemas.openxmlformats.org/drawingml/2006/wordprocessingDrawing" xmlns:w10="urn:schemas-microsoft-com:office:word" xmlns:w="http://schemas.openxmlformats.org/wordprocessingml/2006/main" xmlns:w14="http://schemas.microsoft.com/office/word/2010/wordml" xmlns:w15="http://schemas.microsoft.com/office/word/2012/wordml" xmlns:wpg="http://schemas.microsoft.com/office/word/2010/wordprocessingGroup" xmlns:wpi="http://schemas.microsoft.com/office/word/2010/wordprocessingInk" xmlns:wne="http://schemas.microsoft.com/office/word/2006/wordml" xmlns:wps="http://schemas.microsoft.com/office/word/2010/wordprocessingShape" mc:Ignorable="w14 w15 wp14">
+  <w:abstractNum w:abstractNumId="0" w15:restartNumberingAfterBreak="0">
+    <w:nsid w:val="1296308C"/>
+    <w:multiLevelType w:val="hybridMultilevel"/>
+    <w:tmpl w:val="367EDDC8"/>
+    <w:lvl w:ilvl="0" w:tplc="0416001B">
+      <w:start w:val="1"/>
+      <w:numFmt w:val="lowerRoman"/>
+      <w:lvlText w:val="%1."/>
+      <w:lvlJc w:val="right"/>
+      <w:pPr>
+        <w:ind w:left="2340" w:hanging="360"/>
+      </w:pPr>
+    </w:lvl>
+    <w:lvl w:ilvl="1" w:tplc="04160019" w:tentative="1">
+      <w:start w:val="1"/>
+      <w:numFmt w:val="lowerLetter"/>
+      <w:lvlText w:val="%2."/>
+      <w:lvlJc w:val="left"/>
+      <w:pPr>
+        <w:ind w:left="3060" w:hanging="360"/>
+      </w:pPr>
+    </w:lvl>
+    <w:lvl w:ilvl="2" w:tplc="0416001B" w:tentative="1">
+      <w:start w:val="1"/>
+      <w:numFmt w:val="lowerRoman"/>
+      <w:lvlText w:val="%3."/>
+      <w:lvlJc w:val="right"/>
+      <w:pPr>
+        <w:ind w:left="3780" w:hanging="180"/>
+      </w:pPr>
+    </w:lvl>
+    <w:lvl w:ilvl="3" w:tplc="0416000F" w:tentative="1">
+      <w:start w:val="1"/>
+      <w:numFmt w:val="decimal"/>
+      <w:lvlText w:val="%4."/>
+      <w:lvlJc w:val="left"/>
+      <w:pPr>
+        <w:ind w:left="4500" w:hanging="360"/>
+      </w:pPr>
+    </w:lvl>
+    <w:lvl w:ilvl="4" w:tplc="04160019" w:tentative="1">
+      <w:start w:val="1"/>
+      <w:numFmt w:val="lowerLetter"/>
+      <w:lvlText w:val="%5."/>
+      <w:lvlJc w:val="left"/>
+      <w:pPr>
+        <w:ind w:left="5220" w:hanging="360"/>
+      </w:pPr>
+    </w:lvl>
+    <w:lvl w:ilvl="5" w:tplc="0416001B" w:tentative="1">
+      <w:start w:val="1"/>
+      <w:numFmt w:val="lowerRoman"/>
+      <w:lvlText w:val="%6."/>
+      <w:lvlJc w:val="right"/>
+      <w:pPr>
+        <w:ind w:left="5940" w:hanging="180"/>
+      </w:pPr>
+    </w:lvl>
+    <w:lvl w:ilvl="6" w:tplc="0416000F" w:tentative="1">
+      <w:start w:val="1"/>
+      <w:numFmt w:val="decimal"/>
+      <w:lvlText w:val="%7."/>
+      <w:lvlJc w:val="left"/>
+      <w:pPr>
+        <w:ind w:left="6660" w:hanging="360"/>
+      </w:pPr>
+    </w:lvl>
+    <w:lvl w:ilvl="7" w:tplc="04160019" w:tentative="1">
+      <w:start w:val="1"/>
+      <w:numFmt w:val="lowerLetter"/>
+      <w:lvlText w:val="%8."/>
+      <w:lvlJc w:val="left"/>
+      <w:pPr>
+        <w:ind w:left="7380" w:hanging="360"/>
+      </w:pPr>
+    </w:lvl>
+    <w:lvl w:ilvl="8" w:tplc="0416001B" w:tentative="1">
+      <w:start w:val="1"/>
+      <w:numFmt w:val="lowerRoman"/>
+      <w:lvlText w:val="%9."/>
+      <w:lvlJc w:val="right"/>
+      <w:pPr>
+        <w:ind w:left="8100" w:hanging="180"/>
+      </w:pPr>
+    </w:lvl>
+  </w:abstractNum>
+  <w:abstractNum w:abstractNumId="1" w15:restartNumberingAfterBreak="0">
+    <w:nsid w:val="18F35DC7"/>
+    <w:multiLevelType w:val="hybridMultilevel"/>
+    <w:tmpl w:val="CEC044A4"/>
+    <w:lvl w:ilvl="0" w:tplc="0416001B">
+      <w:start w:val="1"/>
+      <w:numFmt w:val="lowerRoman"/>
+      <w:lvlText w:val="%1."/>
+      <w:lvlJc w:val="right"/>
+      <w:pPr>
+        <w:ind w:left="2340" w:hanging="360"/>
+      </w:pPr>
+    </w:lvl>
+    <w:lvl w:ilvl="1" w:tplc="04160019">
+      <w:start w:val="1"/>
+      <w:numFmt w:val="lowerLetter"/>
+      <w:lvlText w:val="%2."/>
+      <w:lvlJc w:val="left"/>
+      <w:pPr>
+        <w:ind w:left="3060" w:hanging="360"/>
+      </w:pPr>
+    </w:lvl>
+    <w:lvl w:ilvl="2" w:tplc="0416001B" w:tentative="1">
+      <w:start w:val="1"/>
+      <w:numFmt w:val="lowerRoman"/>
+      <w:lvlText w:val="%3."/>
+      <w:lvlJc w:val="right"/>
+      <w:pPr>
+        <w:ind w:left="3780" w:hanging="180"/>
+      </w:pPr>
+    </w:lvl>
+    <w:lvl w:ilvl="3" w:tplc="0416000F" w:tentative="1">
+      <w:start w:val="1"/>
+      <w:numFmt w:val="decimal"/>
+      <w:lvlText w:val="%4."/>
+      <w:lvlJc w:val="left"/>
+      <w:pPr>
+        <w:ind w:left="4500" w:hanging="360"/>
+      </w:pPr>
+    </w:lvl>
+    <w:lvl w:ilvl="4" w:tplc="04160019" w:tentative="1">
+      <w:start w:val="1"/>
+      <w:numFmt w:val="lowerLetter"/>
+      <w:lvlText w:val="%5."/>
+      <w:lvlJc w:val="left"/>
+      <w:pPr>
+        <w:ind w:left="5220" w:hanging="360"/>
+      </w:pPr>
+    </w:lvl>
+    <w:lvl w:ilvl="5" w:tplc="0416001B" w:tentative="1">
+      <w:start w:val="1"/>
+      <w:numFmt w:val="lowerRoman"/>
+      <w:lvlText w:val="%6."/>
+      <w:lvlJc w:val="right"/>
+      <w:pPr>
+        <w:ind w:left="5940" w:hanging="180"/>
+      </w:pPr>
+    </w:lvl>
+    <w:lvl w:ilvl="6" w:tplc="0416000F" w:tentative="1">
+      <w:start w:val="1"/>
+      <w:numFmt w:val="decimal"/>
+      <w:lvlText w:val="%7."/>
+      <w:lvlJc w:val="left"/>
+      <w:pPr>
+        <w:ind w:left="6660" w:hanging="360"/>
+      </w:pPr>
+    </w:lvl>
+    <w:lvl w:ilvl="7" w:tplc="04160019" w:tentative="1">
+      <w:start w:val="1"/>
+      <w:numFmt w:val="lowerLetter"/>
+      <w:lvlText w:val="%8."/>
+      <w:lvlJc w:val="left"/>
+      <w:pPr>
+        <w:ind w:left="7380" w:hanging="360"/>
+      </w:pPr>
+    </w:lvl>
+    <w:lvl w:ilvl="8" w:tplc="0416001B" w:tentative="1">
+      <w:start w:val="1"/>
+      <w:numFmt w:val="lowerRoman"/>
+      <w:lvlText w:val="%9."/>
+      <w:lvlJc w:val="right"/>
+      <w:pPr>
+        <w:ind w:left="8100" w:hanging="180"/>
+      </w:pPr>
+    </w:lvl>
+  </w:abstractNum>
+  <w:abstractNum w:abstractNumId="2" w15:restartNumberingAfterBreak="0">
+    <w:nsid w:val="19657C61"/>
+    <w:multiLevelType w:val="hybridMultilevel"/>
+    <w:tmpl w:val="EFDA4494"/>
+    <w:lvl w:ilvl="0" w:tplc="04160001">
+      <w:start w:val="1"/>
+      <w:numFmt w:val="bullet"/>
+      <w:lvlText w:val=""/>
+      <w:lvlJc w:val="left"/>
+      <w:pPr>
+        <w:ind w:left="2340" w:hanging="360"/>
+      </w:pPr>
+      <w:rPr>
+        <w:rFonts w:ascii="Symbol" w:hAnsi="Symbol" w:hint="default"/>
+      </w:rPr>
+    </w:lvl>
+    <w:lvl w:ilvl="1" w:tplc="04160003" w:tentative="1">
+      <w:start w:val="1"/>
+      <w:numFmt w:val="bullet"/>
+      <w:lvlText w:val="o"/>
+      <w:lvlJc w:val="left"/>
+      <w:pPr>
+        <w:ind w:left="3060" w:hanging="360"/>
+      </w:pPr>
+      <w:rPr>
+        <w:rFonts w:ascii="Courier New" w:hAnsi="Courier New" w:cs="Courier New" w:hint="default"/>
+      </w:rPr>
+    </w:lvl>
+    <w:lvl w:ilvl="2" w:tplc="04160005" w:tentative="1">
+      <w:start w:val="1"/>
+      <w:numFmt w:val="bullet"/>
+      <w:lvlText w:val=""/>
+      <w:lvlJc w:val="left"/>
+      <w:pPr>
+        <w:ind w:left="3780" w:hanging="360"/>
+      </w:pPr>
+      <w:rPr>
+        <w:rFonts w:ascii="Wingdings" w:hAnsi="Wingdings" w:hint="default"/>
+      </w:rPr>
+    </w:lvl>
+    <w:lvl w:ilvl="3" w:tplc="04160001" w:tentative="1">
+      <w:start w:val="1"/>
+      <w:numFmt w:val="bullet"/>
+      <w:lvlText w:val=""/>
+      <w:lvlJc w:val="left"/>
+      <w:pPr>
+        <w:ind w:left="4500" w:hanging="360"/>
+      </w:pPr>
+      <w:rPr>
+        <w:rFonts w:ascii="Symbol" w:hAnsi="Symbol" w:hint="default"/>
+      </w:rPr>
+    </w:lvl>
+    <w:lvl w:ilvl="4" w:tplc="04160003" w:tentative="1">
+      <w:start w:val="1"/>
+      <w:numFmt w:val="bullet"/>
+      <w:lvlText w:val="o"/>
+      <w:lvlJc w:val="left"/>
+      <w:pPr>
+        <w:ind w:left="5220" w:hanging="360"/>
+      </w:pPr>
+      <w:rPr>
+        <w:rFonts w:ascii="Courier New" w:hAnsi="Courier New" w:cs="Courier New" w:hint="default"/>
+      </w:rPr>
+    </w:lvl>
+    <w:lvl w:ilvl="5" w:tplc="04160005" w:tentative="1">
+      <w:start w:val="1"/>
+      <w:numFmt w:val="bullet"/>
+      <w:lvlText w:val=""/>
+      <w:lvlJc w:val="left"/>
+      <w:pPr>
+        <w:ind w:left="5940" w:hanging="360"/>
+      </w:pPr>
+      <w:rPr>
+        <w:rFonts w:ascii="Wingdings" w:hAnsi="Wingdings" w:hint="default"/>
+      </w:rPr>
+    </w:lvl>
+    <w:lvl w:ilvl="6" w:tplc="04160001" w:tentative="1">
+      <w:start w:val="1"/>
+      <w:numFmt w:val="bullet"/>
+      <w:lvlText w:val=""/>
+      <w:lvlJc w:val="left"/>
+      <w:pPr>
+        <w:ind w:left="6660" w:hanging="360"/>
+      </w:pPr>
+      <w:rPr>
+        <w:rFonts w:ascii="Symbol" w:hAnsi="Symbol" w:hint="default"/>
+      </w:rPr>
+    </w:lvl>
+    <w:lvl w:ilvl="7" w:tplc="04160003" w:tentative="1">
+      <w:start w:val="1"/>
+      <w:numFmt w:val="bullet"/>
+      <w:lvlText w:val="o"/>
+      <w:lvlJc w:val="left"/>
+      <w:pPr>
+        <w:ind w:left="7380" w:hanging="360"/>
+      </w:pPr>
+      <w:rPr>
+        <w:rFonts w:ascii="Courier New" w:hAnsi="Courier New" w:cs="Courier New" w:hint="default"/>
+      </w:rPr>
+    </w:lvl>
+    <w:lvl w:ilvl="8" w:tplc="04160005" w:tentative="1">
+      <w:start w:val="1"/>
+      <w:numFmt w:val="bullet"/>
+      <w:lvlText w:val=""/>
+      <w:lvlJc w:val="left"/>
+      <w:pPr>
+        <w:ind w:left="8100" w:hanging="360"/>
+      </w:pPr>
+      <w:rPr>
+        <w:rFonts w:ascii="Wingdings" w:hAnsi="Wingdings" w:hint="default"/>
+      </w:rPr>
+    </w:lvl>
+  </w:abstractNum>
+  <w:abstractNum w:abstractNumId="3" w15:restartNumberingAfterBreak="0">
+    <w:nsid w:val="1E0A2DE8"/>
+    <w:multiLevelType w:val="hybridMultilevel"/>
+    <w:tmpl w:val="C3DEBFB8"/>
+    <w:lvl w:ilvl="0" w:tplc="0416001B">
+      <w:start w:val="1"/>
+      <w:numFmt w:val="lowerRoman"/>
+      <w:lvlText w:val="%1."/>
+      <w:lvlJc w:val="right"/>
+      <w:pPr>
+        <w:ind w:left="2340" w:hanging="360"/>
+      </w:pPr>
+    </w:lvl>
+    <w:lvl w:ilvl="1" w:tplc="04160019" w:tentative="1">
+      <w:start w:val="1"/>
+      <w:numFmt w:val="lowerLetter"/>
+      <w:lvlText w:val="%2."/>
+      <w:lvlJc w:val="left"/>
+      <w:pPr>
+        <w:ind w:left="3060" w:hanging="360"/>
+      </w:pPr>
+    </w:lvl>
+    <w:lvl w:ilvl="2" w:tplc="0416001B" w:tentative="1">
+      <w:start w:val="1"/>
+      <w:numFmt w:val="lowerRoman"/>
+      <w:lvlText w:val="%3."/>
+      <w:lvlJc w:val="right"/>
+      <w:pPr>
+        <w:ind w:left="3780" w:hanging="180"/>
+      </w:pPr>
+    </w:lvl>
+    <w:lvl w:ilvl="3" w:tplc="0416000F" w:tentative="1">
+      <w:start w:val="1"/>
+      <w:numFmt w:val="decimal"/>
+      <w:lvlText w:val="%4."/>
+      <w:lvlJc w:val="left"/>
+      <w:pPr>
+        <w:ind w:left="4500" w:hanging="360"/>
+      </w:pPr>
+    </w:lvl>
+    <w:lvl w:ilvl="4" w:tplc="04160019" w:tentative="1">
+      <w:start w:val="1"/>
+      <w:numFmt w:val="lowerLetter"/>
+      <w:lvlText w:val="%5."/>
+      <w:lvlJc w:val="left"/>
+      <w:pPr>
+        <w:ind w:left="5220" w:hanging="360"/>
+      </w:pPr>
+    </w:lvl>
+    <w:lvl w:ilvl="5" w:tplc="0416001B" w:tentative="1">
+      <w:start w:val="1"/>
+      <w:numFmt w:val="lowerRoman"/>
+      <w:lvlText w:val="%6."/>
+      <w:lvlJc w:val="right"/>
+      <w:pPr>
+        <w:ind w:left="5940" w:hanging="180"/>
+      </w:pPr>
+    </w:lvl>
+    <w:lvl w:ilvl="6" w:tplc="0416000F" w:tentative="1">
+      <w:start w:val="1"/>
+      <w:numFmt w:val="decimal"/>
+      <w:lvlText w:val="%7."/>
+      <w:lvlJc w:val="left"/>
+      <w:pPr>
+        <w:ind w:left="6660" w:hanging="360"/>
+      </w:pPr>
+    </w:lvl>
+    <w:lvl w:ilvl="7" w:tplc="04160019" w:tentative="1">
+      <w:start w:val="1"/>
+      <w:numFmt w:val="lowerLetter"/>
+      <w:lvlText w:val="%8."/>
+      <w:lvlJc w:val="left"/>
+      <w:pPr>
+        <w:ind w:left="7380" w:hanging="360"/>
+      </w:pPr>
+    </w:lvl>
+    <w:lvl w:ilvl="8" w:tplc="0416001B" w:tentative="1">
+      <w:start w:val="1"/>
+      <w:numFmt w:val="lowerRoman"/>
+      <w:lvlText w:val="%9."/>
+      <w:lvlJc w:val="right"/>
+      <w:pPr>
+        <w:ind w:left="8100" w:hanging="180"/>
+      </w:pPr>
+    </w:lvl>
+  </w:abstractNum>
+  <w:abstractNum w:abstractNumId="4" w15:restartNumberingAfterBreak="0">
+    <w:nsid w:val="44483CBD"/>
+    <w:multiLevelType w:val="hybridMultilevel"/>
+    <w:tmpl w:val="1C5EB38C"/>
+    <w:lvl w:ilvl="0" w:tplc="0416000F">
+      <w:start w:val="1"/>
+      <w:numFmt w:val="decimal"/>
+      <w:lvlText w:val="%1."/>
+      <w:lvlJc w:val="left"/>
+      <w:pPr>
+        <w:ind w:left="720" w:hanging="360"/>
+      </w:pPr>
+      <w:rPr>
+        <w:rFonts w:hint="default"/>
+        <w:b w:val="0"/>
+      </w:rPr>
+    </w:lvl>
+    <w:lvl w:ilvl="1" w:tplc="04160019">
+      <w:start w:val="1"/>
+      <w:numFmt w:val="lowerLetter"/>
+      <w:lvlText w:val="%2."/>
+      <w:lvlJc w:val="left"/>
+      <w:pPr>
+        <w:ind w:left="1440" w:hanging="360"/>
+      </w:pPr>
+    </w:lvl>
+    <w:lvl w:ilvl="2" w:tplc="0416001B">
+      <w:start w:val="1"/>
+      <w:numFmt w:val="lowerRoman"/>
+      <w:lvlText w:val="%3."/>
+      <w:lvlJc w:val="right"/>
+      <w:pPr>
+        <w:ind w:left="2160" w:hanging="180"/>
+      </w:pPr>
+    </w:lvl>
+    <w:lvl w:ilvl="3" w:tplc="0416000F" w:tentative="1">
+      <w:start w:val="1"/>
+      <w:numFmt w:val="decimal"/>
+      <w:lvlText w:val="%4."/>
+      <w:lvlJc w:val="left"/>
+      <w:pPr>
+        <w:ind w:left="2880" w:hanging="360"/>
+      </w:pPr>
+    </w:lvl>
+    <w:lvl w:ilvl="4" w:tplc="04160019" w:tentative="1">
+      <w:start w:val="1"/>
+      <w:numFmt w:val="lowerLetter"/>
+      <w:lvlText w:val="%5."/>
+      <w:lvlJc w:val="left"/>
+      <w:pPr>
+        <w:ind w:left="3600" w:hanging="360"/>
+      </w:pPr>
+    </w:lvl>
+    <w:lvl w:ilvl="5" w:tplc="0416001B" w:tentative="1">
+      <w:start w:val="1"/>
+      <w:numFmt w:val="lowerRoman"/>
+      <w:lvlText w:val="%6."/>
+      <w:lvlJc w:val="right"/>
+      <w:pPr>
+        <w:ind w:left="4320" w:hanging="180"/>
+      </w:pPr>
+    </w:lvl>
+    <w:lvl w:ilvl="6" w:tplc="0416000F" w:tentative="1">
+      <w:start w:val="1"/>
+      <w:numFmt w:val="decimal"/>
+      <w:lvlText w:val="%7."/>
+      <w:lvlJc w:val="left"/>
+      <w:pPr>
+        <w:ind w:left="5040" w:hanging="360"/>
+      </w:pPr>
+    </w:lvl>
+    <w:lvl w:ilvl="7" w:tplc="04160019" w:tentative="1">
+      <w:start w:val="1"/>
+      <w:numFmt w:val="lowerLetter"/>
+      <w:lvlText w:val="%8."/>
+      <w:lvlJc w:val="left"/>
+      <w:pPr>
+        <w:ind w:left="5760" w:hanging="360"/>
+      </w:pPr>
+    </w:lvl>
+    <w:lvl w:ilvl="8" w:tplc="0416001B" w:tentative="1">
+      <w:start w:val="1"/>
+      <w:numFmt w:val="lowerRoman"/>
+      <w:lvlText w:val="%9."/>
+      <w:lvlJc w:val="right"/>
+      <w:pPr>
+        <w:ind w:left="6480" w:hanging="180"/>
+      </w:pPr>
+    </w:lvl>
+  </w:abstractNum>
+  <w:abstractNum w:abstractNumId="5" w15:restartNumberingAfterBreak="0">
+    <w:nsid w:val="4783270E"/>
+    <w:multiLevelType w:val="hybridMultilevel"/>
+    <w:tmpl w:val="FB9AE53A"/>
+    <w:lvl w:ilvl="0" w:tplc="0416001B">
+      <w:start w:val="1"/>
+      <w:numFmt w:val="lowerRoman"/>
+      <w:lvlText w:val="%1."/>
+      <w:lvlJc w:val="right"/>
+      <w:pPr>
+        <w:ind w:left="2340" w:hanging="360"/>
+      </w:pPr>
+    </w:lvl>
+    <w:lvl w:ilvl="1" w:tplc="04160019" w:tentative="1">
+      <w:start w:val="1"/>
+      <w:numFmt w:val="lowerLetter"/>
+      <w:lvlText w:val="%2."/>
+      <w:lvlJc w:val="left"/>
+      <w:pPr>
+        <w:ind w:left="3060" w:hanging="360"/>
+      </w:pPr>
+    </w:lvl>
+    <w:lvl w:ilvl="2" w:tplc="0416001B" w:tentative="1">
+      <w:start w:val="1"/>
+      <w:numFmt w:val="lowerRoman"/>
+      <w:lvlText w:val="%3."/>
+      <w:lvlJc w:val="right"/>
+      <w:pPr>
+        <w:ind w:left="3780" w:hanging="180"/>
+      </w:pPr>
+    </w:lvl>
+    <w:lvl w:ilvl="3" w:tplc="0416000F" w:tentative="1">
+      <w:start w:val="1"/>
+      <w:numFmt w:val="decimal"/>
+      <w:lvlText w:val="%4."/>
+      <w:lvlJc w:val="left"/>
+      <w:pPr>
+        <w:ind w:left="4500" w:hanging="360"/>
+      </w:pPr>
+    </w:lvl>
+    <w:lvl w:ilvl="4" w:tplc="04160019" w:tentative="1">
+      <w:start w:val="1"/>
+      <w:numFmt w:val="lowerLetter"/>
+      <w:lvlText w:val="%5."/>
+      <w:lvlJc w:val="left"/>
+      <w:pPr>
+        <w:ind w:left="5220" w:hanging="360"/>
+      </w:pPr>
+    </w:lvl>
+    <w:lvl w:ilvl="5" w:tplc="0416001B" w:tentative="1">
+      <w:start w:val="1"/>
+      <w:numFmt w:val="lowerRoman"/>
+      <w:lvlText w:val="%6."/>
+      <w:lvlJc w:val="right"/>
+      <w:pPr>
+        <w:ind w:left="5940" w:hanging="180"/>
+      </w:pPr>
+    </w:lvl>
+    <w:lvl w:ilvl="6" w:tplc="0416000F" w:tentative="1">
+      <w:start w:val="1"/>
+      <w:numFmt w:val="decimal"/>
+      <w:lvlText w:val="%7."/>
+      <w:lvlJc w:val="left"/>
+      <w:pPr>
+        <w:ind w:left="6660" w:hanging="360"/>
+      </w:pPr>
+    </w:lvl>
+    <w:lvl w:ilvl="7" w:tplc="04160019" w:tentative="1">
+      <w:start w:val="1"/>
+      <w:numFmt w:val="lowerLetter"/>
+      <w:lvlText w:val="%8."/>
+      <w:lvlJc w:val="left"/>
+      <w:pPr>
+        <w:ind w:left="7380" w:hanging="360"/>
+      </w:pPr>
+    </w:lvl>
+    <w:lvl w:ilvl="8" w:tplc="0416001B" w:tentative="1">
+      <w:start w:val="1"/>
+      <w:numFmt w:val="lowerRoman"/>
+      <w:lvlText w:val="%9."/>
+      <w:lvlJc w:val="right"/>
+      <w:pPr>
+        <w:ind w:left="8100" w:hanging="180"/>
+      </w:pPr>
+    </w:lvl>
+  </w:abstractNum>
+  <w:abstractNum w:abstractNumId="6" w15:restartNumberingAfterBreak="0">
+    <w:nsid w:val="60F27876"/>
+    <w:multiLevelType w:val="hybridMultilevel"/>
+    <w:tmpl w:val="432A1788"/>
+    <w:lvl w:ilvl="0" w:tplc="04160019">
+      <w:start w:val="1"/>
+      <w:numFmt w:val="lowerLetter"/>
+      <w:lvlText w:val="%1."/>
+      <w:lvlJc w:val="left"/>
+      <w:pPr>
+        <w:ind w:left="1440" w:hanging="360"/>
+      </w:pPr>
+    </w:lvl>
+    <w:lvl w:ilvl="1" w:tplc="04160019" w:tentative="1">
+      <w:start w:val="1"/>
+      <w:numFmt w:val="lowerLetter"/>
+      <w:lvlText w:val="%2."/>
+      <w:lvlJc w:val="left"/>
+      <w:pPr>
+        <w:ind w:left="2160" w:hanging="360"/>
+      </w:pPr>
+    </w:lvl>
+    <w:lvl w:ilvl="2" w:tplc="0416001B" w:tentative="1">
+      <w:start w:val="1"/>
+      <w:numFmt w:val="lowerRoman"/>
+      <w:lvlText w:val="%3."/>
+      <w:lvlJc w:val="right"/>
+      <w:pPr>
+        <w:ind w:left="2880" w:hanging="180"/>
+      </w:pPr>
+    </w:lvl>
+    <w:lvl w:ilvl="3" w:tplc="0416000F" w:tentative="1">
+      <w:start w:val="1"/>
+      <w:numFmt w:val="decimal"/>
+      <w:lvlText w:val="%4."/>
+      <w:lvlJc w:val="left"/>
+      <w:pPr>
+        <w:ind w:left="3600" w:hanging="360"/>
+      </w:pPr>
+    </w:lvl>
+    <w:lvl w:ilvl="4" w:tplc="04160019" w:tentative="1">
+      <w:start w:val="1"/>
+      <w:numFmt w:val="lowerLetter"/>
+      <w:lvlText w:val="%5."/>
+      <w:lvlJc w:val="left"/>
+      <w:pPr>
+        <w:ind w:left="4320" w:hanging="360"/>
+      </w:pPr>
+    </w:lvl>
+    <w:lvl w:ilvl="5" w:tplc="0416001B" w:tentative="1">
+      <w:start w:val="1"/>
+      <w:numFmt w:val="lowerRoman"/>
+      <w:lvlText w:val="%6."/>
+      <w:lvlJc w:val="right"/>
+      <w:pPr>
+        <w:ind w:left="5040" w:hanging="180"/>
+      </w:pPr>
+    </w:lvl>
+    <w:lvl w:ilvl="6" w:tplc="0416000F" w:tentative="1">
+      <w:start w:val="1"/>
+      <w:numFmt w:val="decimal"/>
+      <w:lvlText w:val="%7."/>
+      <w:lvlJc w:val="left"/>
+      <w:pPr>
+        <w:ind w:left="5760" w:hanging="360"/>
+      </w:pPr>
+    </w:lvl>
+    <w:lvl w:ilvl="7" w:tplc="04160019" w:tentative="1">
+      <w:start w:val="1"/>
+      <w:numFmt w:val="lowerLetter"/>
+      <w:lvlText w:val="%8."/>
+      <w:lvlJc w:val="left"/>
+      <w:pPr>
+        <w:ind w:left="6480" w:hanging="360"/>
+      </w:pPr>
+    </w:lvl>
+    <w:lvl w:ilvl="8" w:tplc="0416001B" w:tentative="1">
+      <w:start w:val="1"/>
+      <w:numFmt w:val="lowerRoman"/>
+      <w:lvlText w:val="%9."/>
+      <w:lvlJc w:val="right"/>
+      <w:pPr>
+        <w:ind w:left="7200" w:hanging="180"/>
+      </w:pPr>
+    </w:lvl>
+  </w:abstractNum>
+  <w:abstractNum w:abstractNumId="7" w15:restartNumberingAfterBreak="0">
+    <w:nsid w:val="71B7453E"/>
+    <w:multiLevelType w:val="hybridMultilevel"/>
+    <w:tmpl w:val="452E7650"/>
+    <w:lvl w:ilvl="0" w:tplc="04160019">
+      <w:start w:val="1"/>
+      <w:numFmt w:val="lowerLetter"/>
+      <w:lvlText w:val="%1."/>
+      <w:lvlJc w:val="left"/>
+      <w:pPr>
+        <w:ind w:left="1440" w:hanging="360"/>
+      </w:pPr>
+    </w:lvl>
+    <w:lvl w:ilvl="1" w:tplc="04160019" w:tentative="1">
+      <w:start w:val="1"/>
+      <w:numFmt w:val="lowerLetter"/>
+      <w:lvlText w:val="%2."/>
+      <w:lvlJc w:val="left"/>
+      <w:pPr>
+        <w:ind w:left="2160" w:hanging="360"/>
+      </w:pPr>
+    </w:lvl>
+    <w:lvl w:ilvl="2" w:tplc="0416001B" w:tentative="1">
+      <w:start w:val="1"/>
+      <w:numFmt w:val="lowerRoman"/>
+      <w:lvlText w:val="%3."/>
+      <w:lvlJc w:val="right"/>
+      <w:pPr>
+        <w:ind w:left="2880" w:hanging="180"/>
+      </w:pPr>
+    </w:lvl>
+    <w:lvl w:ilvl="3" w:tplc="0416000F" w:tentative="1">
+      <w:start w:val="1"/>
+      <w:numFmt w:val="decimal"/>
+      <w:lvlText w:val="%4."/>
+      <w:lvlJc w:val="left"/>
+      <w:pPr>
+        <w:ind w:left="3600" w:hanging="360"/>
+      </w:pPr>
+    </w:lvl>
+    <w:lvl w:ilvl="4" w:tplc="04160019" w:tentative="1">
+      <w:start w:val="1"/>
+      <w:numFmt w:val="lowerLetter"/>
+      <w:lvlText w:val="%5."/>
+      <w:lvlJc w:val="left"/>
+      <w:pPr>
+        <w:ind w:left="4320" w:hanging="360"/>
+      </w:pPr>
+    </w:lvl>
+    <w:lvl w:ilvl="5" w:tplc="0416001B" w:tentative="1">
+      <w:start w:val="1"/>
+      <w:numFmt w:val="lowerRoman"/>
+      <w:lvlText w:val="%6."/>
+      <w:lvlJc w:val="right"/>
+      <w:pPr>
+        <w:ind w:left="5040" w:hanging="180"/>
+      </w:pPr>
+    </w:lvl>
+    <w:lvl w:ilvl="6" w:tplc="0416000F" w:tentative="1">
+      <w:start w:val="1"/>
+      <w:numFmt w:val="decimal"/>
+      <w:lvlText w:val="%7."/>
+      <w:lvlJc w:val="left"/>
+      <w:pPr>
+        <w:ind w:left="5760" w:hanging="360"/>
+      </w:pPr>
+    </w:lvl>
+    <w:lvl w:ilvl="7" w:tplc="04160019" w:tentative="1">
+      <w:start w:val="1"/>
+      <w:numFmt w:val="lowerLetter"/>
+      <w:lvlText w:val="%8."/>
+      <w:lvlJc w:val="left"/>
+      <w:pPr>
+        <w:ind w:left="6480" w:hanging="360"/>
+      </w:pPr>
+    </w:lvl>
+    <w:lvl w:ilvl="8" w:tplc="0416001B" w:tentative="1">
+      <w:start w:val="1"/>
+      <w:numFmt w:val="lowerRoman"/>
+      <w:lvlText w:val="%9."/>
+      <w:lvlJc w:val="right"/>
+      <w:pPr>
+        <w:ind w:left="7200" w:hanging="180"/>
+      </w:pPr>
+    </w:lvl>
+  </w:abstractNum>
+  <w:num w:numId="1">
+    <w:abstractNumId w:val="4"/>
+  </w:num>
+  <w:num w:numId="2">
+    <w:abstractNumId w:val="7"/>
+  </w:num>
+  <w:num w:numId="3">
+    <w:abstractNumId w:val="0"/>
+  </w:num>
+  <w:num w:numId="4">
+    <w:abstractNumId w:val="2"/>
+  </w:num>
+  <w:num w:numId="5">
+    <w:abstractNumId w:val="1"/>
+  </w:num>
+  <w:num w:numId="6">
+    <w:abstractNumId w:val="3"/>
+  </w:num>
+  <w:num w:numId="7">
+    <w:abstractNumId w:val="5"/>
+  </w:num>
+  <w:num w:numId="8">
+    <w:abstractNumId w:val="6"/>
+  </w:num>
+</w:numbering>
+</file>
+
 <file path=word/styles.xml><?xml version="1.0" encoding="utf-8"?>
-<w:styles xmlns:mc="http://schemas.openxmlformats.org/markup-compatibility/2006" xmlns:r="http://schemas.openxmlformats.org/officeDocument/2006/relationships" xmlns:w="http://schemas.openxmlformats.org/wordprocessingml/2006/main" xmlns:w14="http://schemas.microsoft.com/office/word/2010/wordml" mc:Ignorable="w14">
+<w:styles xmlns:mc="http://schemas.openxmlformats.org/markup-compatibility/2006" xmlns:r="http://schemas.openxmlformats.org/officeDocument/2006/relationships" xmlns:w="http://schemas.openxmlformats.org/wordprocessingml/2006/main" xmlns:w14="http://schemas.microsoft.com/office/word/2010/wordml" xmlns:w15="http://schemas.microsoft.com/office/word/2012/wordml" mc:Ignorable="w14 w15">
   <w:docDefaults>
     <w:rPrDefault>
       <w:rPr>
@@ -1727,144 +2764,378 @@
       </w:pPr>
     </w:pPrDefault>
   </w:docDefaults>
-  <w:latentStyles w:defLockedState="0" w:defUIPriority="99" w:defSemiHidden="1" w:defUnhideWhenUsed="1" w:defQFormat="0" w:count="267">
-    <w:lsdException w:name="Normal" w:semiHidden="0" w:uiPriority="0" w:unhideWhenUsed="0" w:qFormat="1"/>
-    <w:lsdException w:name="heading 1" w:semiHidden="0" w:uiPriority="9" w:unhideWhenUsed="0" w:qFormat="1"/>
-    <w:lsdException w:name="heading 2" w:uiPriority="9" w:qFormat="1"/>
-    <w:lsdException w:name="heading 3" w:uiPriority="9" w:qFormat="1"/>
-    <w:lsdException w:name="heading 4" w:uiPriority="9" w:qFormat="1"/>
-    <w:lsdException w:name="heading 5" w:uiPriority="9" w:qFormat="1"/>
-    <w:lsdException w:name="heading 6" w:uiPriority="9" w:qFormat="1"/>
-    <w:lsdException w:name="heading 7" w:uiPriority="9" w:qFormat="1"/>
-    <w:lsdException w:name="heading 8" w:uiPriority="9" w:qFormat="1"/>
-    <w:lsdException w:name="heading 9" w:uiPriority="9" w:qFormat="1"/>
-    <w:lsdException w:name="toc 1" w:uiPriority="39"/>
-    <w:lsdException w:name="toc 2" w:uiPriority="39"/>
-    <w:lsdException w:name="toc 3" w:uiPriority="39"/>
-    <w:lsdException w:name="toc 4" w:uiPriority="39"/>
-    <w:lsdException w:name="toc 5" w:uiPriority="39"/>
-    <w:lsdException w:name="toc 6" w:uiPriority="39"/>
-    <w:lsdException w:name="toc 7" w:uiPriority="39"/>
-    <w:lsdException w:name="toc 8" w:uiPriority="39"/>
-    <w:lsdException w:name="toc 9" w:uiPriority="39"/>
-    <w:lsdException w:name="caption" w:uiPriority="35" w:qFormat="1"/>
-    <w:lsdException w:name="Title" w:semiHidden="0" w:uiPriority="10" w:unhideWhenUsed="0" w:qFormat="1"/>
-    <w:lsdException w:name="Default Paragraph Font" w:uiPriority="1"/>
-    <w:lsdException w:name="Subtitle" w:semiHidden="0" w:uiPriority="11" w:unhideWhenUsed="0" w:qFormat="1"/>
-    <w:lsdException w:name="Strong" w:semiHidden="0" w:uiPriority="22" w:unhideWhenUsed="0" w:qFormat="1"/>
-    <w:lsdException w:name="Emphasis" w:semiHidden="0" w:uiPriority="20" w:unhideWhenUsed="0" w:qFormat="1"/>
-    <w:lsdException w:name="Table Grid" w:semiHidden="0" w:uiPriority="59" w:unhideWhenUsed="0"/>
-    <w:lsdException w:name="Placeholder Text" w:unhideWhenUsed="0"/>
-    <w:lsdException w:name="No Spacing" w:semiHidden="0" w:uiPriority="1" w:unhideWhenUsed="0" w:qFormat="1"/>
-    <w:lsdException w:name="Light Shading" w:semiHidden="0" w:uiPriority="60" w:unhideWhenUsed="0"/>
-    <w:lsdException w:name="Light List" w:semiHidden="0" w:uiPriority="61" w:unhideWhenUsed="0"/>
-    <w:lsdException w:name="Light Grid" w:semiHidden="0" w:uiPriority="62" w:unhideWhenUsed="0"/>
-    <w:lsdException w:name="Medium Shading 1" w:semiHidden="0" w:uiPriority="63" w:unhideWhenUsed="0"/>
-    <w:lsdException w:name="Medium Shading 2" w:semiHidden="0" w:uiPriority="64" w:unhideWhenUsed="0"/>
-    <w:lsdException w:name="Medium List 1" w:semiHidden="0" w:uiPriority="65" w:unhideWhenUsed="0"/>
-    <w:lsdException w:name="Medium List 2" w:semiHidden="0" w:uiPriority="66" w:unhideWhenUsed="0"/>
-    <w:lsdException w:name="Medium Grid 1" w:semiHidden="0" w:uiPriority="67" w:unhideWhenUsed="0"/>
-    <w:lsdException w:name="Medium Grid 2" w:semiHidden="0" w:uiPriority="68" w:unhideWhenUsed="0"/>
-    <w:lsdException w:name="Medium Grid 3" w:semiHidden="0" w:uiPriority="69" w:unhideWhenUsed="0"/>
-    <w:lsdException w:name="Dark List" w:semiHidden="0" w:uiPriority="70" w:unhideWhenUsed="0"/>
-    <w:lsdException w:name="Colorful Shading" w:semiHidden="0" w:uiPriority="71" w:unhideWhenUsed="0"/>
-    <w:lsdException w:name="Colorful List" w:semiHidden="0" w:uiPriority="72" w:unhideWhenUsed="0"/>
-    <w:lsdException w:name="Colorful Grid" w:semiHidden="0" w:uiPriority="73" w:unhideWhenUsed="0"/>
-    <w:lsdException w:name="Light Shading Accent 1" w:semiHidden="0" w:uiPriority="60" w:unhideWhenUsed="0"/>
-    <w:lsdException w:name="Light List Accent 1" w:semiHidden="0" w:uiPriority="61" w:unhideWhenUsed="0"/>
-    <w:lsdException w:name="Light Grid Accent 1" w:semiHidden="0" w:uiPriority="62" w:unhideWhenUsed="0"/>
-    <w:lsdException w:name="Medium Shading 1 Accent 1" w:semiHidden="0" w:uiPriority="63" w:unhideWhenUsed="0"/>
-    <w:lsdException w:name="Medium Shading 2 Accent 1" w:semiHidden="0" w:uiPriority="64" w:unhideWhenUsed="0"/>
-    <w:lsdException w:name="Medium List 1 Accent 1" w:semiHidden="0" w:uiPriority="65" w:unhideWhenUsed="0"/>
-    <w:lsdException w:name="Revision" w:unhideWhenUsed="0"/>
-    <w:lsdException w:name="List Paragraph" w:semiHidden="0" w:uiPriority="34" w:unhideWhenUsed="0" w:qFormat="1"/>
-    <w:lsdException w:name="Quote" w:semiHidden="0" w:uiPriority="29" w:unhideWhenUsed="0" w:qFormat="1"/>
-    <w:lsdException w:name="Intense Quote" w:semiHidden="0" w:uiPriority="30" w:unhideWhenUsed="0" w:qFormat="1"/>
-    <w:lsdException w:name="Medium List 2 Accent 1" w:semiHidden="0" w:uiPriority="66" w:unhideWhenUsed="0"/>
-    <w:lsdException w:name="Medium Grid 1 Accent 1" w:semiHidden="0" w:uiPriority="67" w:unhideWhenUsed="0"/>
-    <w:lsdException w:name="Medium Grid 2 Accent 1" w:semiHidden="0" w:uiPriority="68" w:unhideWhenUsed="0"/>
-    <w:lsdException w:name="Medium Grid 3 Accent 1" w:semiHidden="0" w:uiPriority="69" w:unhideWhenUsed="0"/>
-    <w:lsdException w:name="Dark List Accent 1" w:semiHidden="0" w:uiPriority="70" w:unhideWhenUsed="0"/>
-    <w:lsdException w:name="Colorful Shading Accent 1" w:semiHidden="0" w:uiPriority="71" w:unhideWhenUsed="0"/>
-    <w:lsdException w:name="Colorful List Accent 1" w:semiHidden="0" w:uiPriority="72" w:unhideWhenUsed="0"/>
-    <w:lsdException w:name="Colorful Grid Accent 1" w:semiHidden="0" w:uiPriority="73" w:unhideWhenUsed="0"/>
-    <w:lsdException w:name="Light Shading Accent 2" w:semiHidden="0" w:uiPriority="60" w:unhideWhenUsed="0"/>
-    <w:lsdException w:name="Light List Accent 2" w:semiHidden="0" w:uiPriority="61" w:unhideWhenUsed="0"/>
-    <w:lsdException w:name="Light Grid Accent 2" w:semiHidden="0" w:uiPriority="62" w:unhideWhenUsed="0"/>
-    <w:lsdException w:name="Medium Shading 1 Accent 2" w:semiHidden="0" w:uiPriority="63" w:unhideWhenUsed="0"/>
-    <w:lsdException w:name="Medium Shading 2 Accent 2" w:semiHidden="0" w:uiPriority="64" w:unhideWhenUsed="0"/>
-    <w:lsdException w:name="Medium List 1 Accent 2" w:semiHidden="0" w:uiPriority="65" w:unhideWhenUsed="0"/>
-    <w:lsdException w:name="Medium List 2 Accent 2" w:semiHidden="0" w:uiPriority="66" w:unhideWhenUsed="0"/>
-    <w:lsdException w:name="Medium Grid 1 Accent 2" w:semiHidden="0" w:uiPriority="67" w:unhideWhenUsed="0"/>
-    <w:lsdException w:name="Medium Grid 2 Accent 2" w:semiHidden="0" w:uiPriority="68" w:unhideWhenUsed="0"/>
-    <w:lsdException w:name="Medium Grid 3 Accent 2" w:semiHidden="0" w:uiPriority="69" w:unhideWhenUsed="0"/>
-    <w:lsdException w:name="Dark List Accent 2" w:semiHidden="0" w:uiPriority="70" w:unhideWhenUsed="0"/>
-    <w:lsdException w:name="Colorful Shading Accent 2" w:semiHidden="0" w:uiPriority="71" w:unhideWhenUsed="0"/>
-    <w:lsdException w:name="Colorful List Accent 2" w:semiHidden="0" w:uiPriority="72" w:unhideWhenUsed="0"/>
-    <w:lsdException w:name="Colorful Grid Accent 2" w:semiHidden="0" w:uiPriority="73" w:unhideWhenUsed="0"/>
-    <w:lsdException w:name="Light Shading Accent 3" w:semiHidden="0" w:uiPriority="60" w:unhideWhenUsed="0"/>
-    <w:lsdException w:name="Light List Accent 3" w:semiHidden="0" w:uiPriority="61" w:unhideWhenUsed="0"/>
-    <w:lsdException w:name="Light Grid Accent 3" w:semiHidden="0" w:uiPriority="62" w:unhideWhenUsed="0"/>
-    <w:lsdException w:name="Medium Shading 1 Accent 3" w:semiHidden="0" w:uiPriority="63" w:unhideWhenUsed="0"/>
-    <w:lsdException w:name="Medium Shading 2 Accent 3" w:semiHidden="0" w:uiPriority="64" w:unhideWhenUsed="0"/>
-    <w:lsdException w:name="Medium List 1 Accent 3" w:semiHidden="0" w:uiPriority="65" w:unhideWhenUsed="0"/>
-    <w:lsdException w:name="Medium List 2 Accent 3" w:semiHidden="0" w:uiPriority="66" w:unhideWhenUsed="0"/>
-    <w:lsdException w:name="Medium Grid 1 Accent 3" w:semiHidden="0" w:uiPriority="67" w:unhideWhenUsed="0"/>
-    <w:lsdException w:name="Medium Grid 2 Accent 3" w:semiHidden="0" w:uiPriority="68" w:unhideWhenUsed="0"/>
-    <w:lsdException w:name="Medium Grid 3 Accent 3" w:semiHidden="0" w:uiPriority="69" w:unhideWhenUsed="0"/>
-    <w:lsdException w:name="Dark List Accent 3" w:semiHidden="0" w:uiPriority="70" w:unhideWhenUsed="0"/>
-    <w:lsdException w:name="Colorful Shading Accent 3" w:semiHidden="0" w:uiPriority="71" w:unhideWhenUsed="0"/>
-    <w:lsdException w:name="Colorful List Accent 3" w:semiHidden="0" w:uiPriority="72" w:unhideWhenUsed="0"/>
-    <w:lsdException w:name="Colorful Grid Accent 3" w:semiHidden="0" w:uiPriority="73" w:unhideWhenUsed="0"/>
-    <w:lsdException w:name="Light Shading Accent 4" w:semiHidden="0" w:uiPriority="60" w:unhideWhenUsed="0"/>
-    <w:lsdException w:name="Light List Accent 4" w:semiHidden="0" w:uiPriority="61" w:unhideWhenUsed="0"/>
-    <w:lsdException w:name="Light Grid Accent 4" w:semiHidden="0" w:uiPriority="62" w:unhideWhenUsed="0"/>
-    <w:lsdException w:name="Medium Shading 1 Accent 4" w:semiHidden="0" w:uiPriority="63" w:unhideWhenUsed="0"/>
-    <w:lsdException w:name="Medium Shading 2 Accent 4" w:semiHidden="0" w:uiPriority="64" w:unhideWhenUsed="0"/>
-    <w:lsdException w:name="Medium List 1 Accent 4" w:semiHidden="0" w:uiPriority="65" w:unhideWhenUsed="0"/>
-    <w:lsdException w:name="Medium List 2 Accent 4" w:semiHidden="0" w:uiPriority="66" w:unhideWhenUsed="0"/>
-    <w:lsdException w:name="Medium Grid 1 Accent 4" w:semiHidden="0" w:uiPriority="67" w:unhideWhenUsed="0"/>
-    <w:lsdException w:name="Medium Grid 2 Accent 4" w:semiHidden="0" w:uiPriority="68" w:unhideWhenUsed="0"/>
-    <w:lsdException w:name="Medium Grid 3 Accent 4" w:semiHidden="0" w:uiPriority="69" w:unhideWhenUsed="0"/>
-    <w:lsdException w:name="Dark List Accent 4" w:semiHidden="0" w:uiPriority="70" w:unhideWhenUsed="0"/>
-    <w:lsdException w:name="Colorful Shading Accent 4" w:semiHidden="0" w:uiPriority="71" w:unhideWhenUsed="0"/>
-    <w:lsdException w:name="Colorful List Accent 4" w:semiHidden="0" w:uiPriority="72" w:unhideWhenUsed="0"/>
-    <w:lsdException w:name="Colorful Grid Accent 4" w:semiHidden="0" w:uiPriority="73" w:unhideWhenUsed="0"/>
-    <w:lsdException w:name="Light Shading Accent 5" w:semiHidden="0" w:uiPriority="60" w:unhideWhenUsed="0"/>
-    <w:lsdException w:name="Light List Accent 5" w:semiHidden="0" w:uiPriority="61" w:unhideWhenUsed="0"/>
-    <w:lsdException w:name="Light Grid Accent 5" w:semiHidden="0" w:uiPriority="62" w:unhideWhenUsed="0"/>
-    <w:lsdException w:name="Medium Shading 1 Accent 5" w:semiHidden="0" w:uiPriority="63" w:unhideWhenUsed="0"/>
-    <w:lsdException w:name="Medium Shading 2 Accent 5" w:semiHidden="0" w:uiPriority="64" w:unhideWhenUsed="0"/>
-    <w:lsdException w:name="Medium List 1 Accent 5" w:semiHidden="0" w:uiPriority="65" w:unhideWhenUsed="0"/>
-    <w:lsdException w:name="Medium List 2 Accent 5" w:semiHidden="0" w:uiPriority="66" w:unhideWhenUsed="0"/>
-    <w:lsdException w:name="Medium Grid 1 Accent 5" w:semiHidden="0" w:uiPriority="67" w:unhideWhenUsed="0"/>
-    <w:lsdException w:name="Medium Grid 2 Accent 5" w:semiHidden="0" w:uiPriority="68" w:unhideWhenUsed="0"/>
-    <w:lsdException w:name="Medium Grid 3 Accent 5" w:semiHidden="0" w:uiPriority="69" w:unhideWhenUsed="0"/>
-    <w:lsdException w:name="Dark List Accent 5" w:semiHidden="0" w:uiPriority="70" w:unhideWhenUsed="0"/>
-    <w:lsdException w:name="Colorful Shading Accent 5" w:semiHidden="0" w:uiPriority="71" w:unhideWhenUsed="0"/>
-    <w:lsdException w:name="Colorful List Accent 5" w:semiHidden="0" w:uiPriority="72" w:unhideWhenUsed="0"/>
-    <w:lsdException w:name="Colorful Grid Accent 5" w:semiHidden="0" w:uiPriority="73" w:unhideWhenUsed="0"/>
-    <w:lsdException w:name="Light Shading Accent 6" w:semiHidden="0" w:uiPriority="60" w:unhideWhenUsed="0"/>
-    <w:lsdException w:name="Light List Accent 6" w:semiHidden="0" w:uiPriority="61" w:unhideWhenUsed="0"/>
-    <w:lsdException w:name="Light Grid Accent 6" w:semiHidden="0" w:uiPriority="62" w:unhideWhenUsed="0"/>
-    <w:lsdException w:name="Medium Shading 1 Accent 6" w:semiHidden="0" w:uiPriority="63" w:unhideWhenUsed="0"/>
-    <w:lsdException w:name="Medium Shading 2 Accent 6" w:semiHidden="0" w:uiPriority="64" w:unhideWhenUsed="0"/>
-    <w:lsdException w:name="Medium List 1 Accent 6" w:semiHidden="0" w:uiPriority="65" w:unhideWhenUsed="0"/>
-    <w:lsdException w:name="Medium List 2 Accent 6" w:semiHidden="0" w:uiPriority="66" w:unhideWhenUsed="0"/>
-    <w:lsdException w:name="Medium Grid 1 Accent 6" w:semiHidden="0" w:uiPriority="67" w:unhideWhenUsed="0"/>
-    <w:lsdException w:name="Medium Grid 2 Accent 6" w:semiHidden="0" w:uiPriority="68" w:unhideWhenUsed="0"/>
-    <w:lsdException w:name="Medium Grid 3 Accent 6" w:semiHidden="0" w:uiPriority="69" w:unhideWhenUsed="0"/>
-    <w:lsdException w:name="Dark List Accent 6" w:semiHidden="0" w:uiPriority="70" w:unhideWhenUsed="0"/>
-    <w:lsdException w:name="Colorful Shading Accent 6" w:semiHidden="0" w:uiPriority="71" w:unhideWhenUsed="0"/>
-    <w:lsdException w:name="Colorful List Accent 6" w:semiHidden="0" w:uiPriority="72" w:unhideWhenUsed="0"/>
-    <w:lsdException w:name="Colorful Grid Accent 6" w:semiHidden="0" w:uiPriority="73" w:unhideWhenUsed="0"/>
-    <w:lsdException w:name="Subtle Emphasis" w:semiHidden="0" w:uiPriority="19" w:unhideWhenUsed="0" w:qFormat="1"/>
-    <w:lsdException w:name="Intense Emphasis" w:semiHidden="0" w:uiPriority="21" w:unhideWhenUsed="0" w:qFormat="1"/>
-    <w:lsdException w:name="Subtle Reference" w:semiHidden="0" w:uiPriority="31" w:unhideWhenUsed="0" w:qFormat="1"/>
-    <w:lsdException w:name="Intense Reference" w:semiHidden="0" w:uiPriority="32" w:unhideWhenUsed="0" w:qFormat="1"/>
-    <w:lsdException w:name="Book Title" w:semiHidden="0" w:uiPriority="33" w:unhideWhenUsed="0" w:qFormat="1"/>
-    <w:lsdException w:name="Bibliography" w:uiPriority="37"/>
-    <w:lsdException w:name="TOC Heading" w:uiPriority="39" w:qFormat="1"/>
+  <w:latentStyles w:defLockedState="0" w:defUIPriority="99" w:defSemiHidden="0" w:defUnhideWhenUsed="0" w:defQFormat="0" w:count="371">
+    <w:lsdException w:name="Normal" w:uiPriority="0" w:qFormat="1"/>
+    <w:lsdException w:name="heading 1" w:uiPriority="9" w:qFormat="1"/>
+    <w:lsdException w:name="heading 2" w:semiHidden="1" w:uiPriority="9" w:unhideWhenUsed="1" w:qFormat="1"/>
+    <w:lsdException w:name="heading 3" w:semiHidden="1" w:uiPriority="9" w:unhideWhenUsed="1" w:qFormat="1"/>
+    <w:lsdException w:name="heading 4" w:semiHidden="1" w:uiPriority="9" w:unhideWhenUsed="1" w:qFormat="1"/>
+    <w:lsdException w:name="heading 5" w:semiHidden="1" w:uiPriority="9" w:unhideWhenUsed="1" w:qFormat="1"/>
+    <w:lsdException w:name="heading 6" w:semiHidden="1" w:uiPriority="9" w:unhideWhenUsed="1" w:qFormat="1"/>
+    <w:lsdException w:name="heading 7" w:semiHidden="1" w:uiPriority="9" w:unhideWhenUsed="1" w:qFormat="1"/>
+    <w:lsdException w:name="heading 8" w:semiHidden="1" w:uiPriority="9" w:unhideWhenUsed="1" w:qFormat="1"/>
+    <w:lsdException w:name="heading 9" w:semiHidden="1" w:uiPriority="9" w:unhideWhenUsed="1" w:qFormat="1"/>
+    <w:lsdException w:name="index 1" w:semiHidden="1" w:unhideWhenUsed="1"/>
+    <w:lsdException w:name="index 2" w:semiHidden="1" w:unhideWhenUsed="1"/>
+    <w:lsdException w:name="index 3" w:semiHidden="1" w:unhideWhenUsed="1"/>
+    <w:lsdException w:name="index 4" w:semiHidden="1" w:unhideWhenUsed="1"/>
+    <w:lsdException w:name="index 5" w:semiHidden="1" w:unhideWhenUsed="1"/>
+    <w:lsdException w:name="index 6" w:semiHidden="1" w:unhideWhenUsed="1"/>
+    <w:lsdException w:name="index 7" w:semiHidden="1" w:unhideWhenUsed="1"/>
+    <w:lsdException w:name="index 8" w:semiHidden="1" w:unhideWhenUsed="1"/>
+    <w:lsdException w:name="index 9" w:semiHidden="1" w:unhideWhenUsed="1"/>
+    <w:lsdException w:name="toc 1" w:semiHidden="1" w:uiPriority="39" w:unhideWhenUsed="1"/>
+    <w:lsdException w:name="toc 2" w:semiHidden="1" w:uiPriority="39" w:unhideWhenUsed="1"/>
+    <w:lsdException w:name="toc 3" w:semiHidden="1" w:uiPriority="39" w:unhideWhenUsed="1"/>
+    <w:lsdException w:name="toc 4" w:semiHidden="1" w:uiPriority="39" w:unhideWhenUsed="1"/>
+    <w:lsdException w:name="toc 5" w:semiHidden="1" w:uiPriority="39" w:unhideWhenUsed="1"/>
+    <w:lsdException w:name="toc 6" w:semiHidden="1" w:uiPriority="39" w:unhideWhenUsed="1"/>
+    <w:lsdException w:name="toc 7" w:semiHidden="1" w:uiPriority="39" w:unhideWhenUsed="1"/>
+    <w:lsdException w:name="toc 8" w:semiHidden="1" w:uiPriority="39" w:unhideWhenUsed="1"/>
+    <w:lsdException w:name="toc 9" w:semiHidden="1" w:uiPriority="39" w:unhideWhenUsed="1"/>
+    <w:lsdException w:name="Normal Indent" w:semiHidden="1" w:unhideWhenUsed="1"/>
+    <w:lsdException w:name="footnote text" w:semiHidden="1" w:unhideWhenUsed="1"/>
+    <w:lsdException w:name="annotation text" w:semiHidden="1" w:unhideWhenUsed="1"/>
+    <w:lsdException w:name="header" w:semiHidden="1" w:unhideWhenUsed="1"/>
+    <w:lsdException w:name="footer" w:semiHidden="1" w:unhideWhenUsed="1"/>
+    <w:lsdException w:name="index heading" w:semiHidden="1" w:unhideWhenUsed="1"/>
+    <w:lsdException w:name="caption" w:semiHidden="1" w:uiPriority="35" w:unhideWhenUsed="1" w:qFormat="1"/>
+    <w:lsdException w:name="table of figures" w:semiHidden="1" w:unhideWhenUsed="1"/>
+    <w:lsdException w:name="envelope address" w:semiHidden="1" w:unhideWhenUsed="1"/>
+    <w:lsdException w:name="envelope return" w:semiHidden="1" w:unhideWhenUsed="1"/>
+    <w:lsdException w:name="footnote reference" w:semiHidden="1" w:unhideWhenUsed="1"/>
+    <w:lsdException w:name="annotation reference" w:semiHidden="1" w:unhideWhenUsed="1"/>
+    <w:lsdException w:name="line number" w:semiHidden="1" w:unhideWhenUsed="1"/>
+    <w:lsdException w:name="page number" w:semiHidden="1" w:unhideWhenUsed="1"/>
+    <w:lsdException w:name="endnote reference" w:semiHidden="1" w:unhideWhenUsed="1"/>
+    <w:lsdException w:name="endnote text" w:semiHidden="1" w:unhideWhenUsed="1"/>
+    <w:lsdException w:name="table of authorities" w:semiHidden="1" w:unhideWhenUsed="1"/>
+    <w:lsdException w:name="macro" w:semiHidden="1" w:unhideWhenUsed="1"/>
+    <w:lsdException w:name="toa heading" w:semiHidden="1" w:unhideWhenUsed="1"/>
+    <w:lsdException w:name="List" w:semiHidden="1" w:unhideWhenUsed="1"/>
+    <w:lsdException w:name="List Bullet" w:semiHidden="1" w:unhideWhenUsed="1"/>
+    <w:lsdException w:name="List Number" w:semiHidden="1" w:unhideWhenUsed="1"/>
+    <w:lsdException w:name="List 2" w:semiHidden="1" w:unhideWhenUsed="1"/>
+    <w:lsdException w:name="List 3" w:semiHidden="1" w:unhideWhenUsed="1"/>
+    <w:lsdException w:name="List 4" w:semiHidden="1" w:unhideWhenUsed="1"/>
+    <w:lsdException w:name="List 5" w:semiHidden="1" w:unhideWhenUsed="1"/>
+    <w:lsdException w:name="List Bullet 2" w:semiHidden="1" w:unhideWhenUsed="1"/>
+    <w:lsdException w:name="List Bullet 3" w:semiHidden="1" w:unhideWhenUsed="1"/>
+    <w:lsdException w:name="List Bullet 4" w:semiHidden="1" w:unhideWhenUsed="1"/>
+    <w:lsdException w:name="List Bullet 5" w:semiHidden="1" w:unhideWhenUsed="1"/>
+    <w:lsdException w:name="List Number 2" w:semiHidden="1" w:unhideWhenUsed="1"/>
+    <w:lsdException w:name="List Number 3" w:semiHidden="1" w:unhideWhenUsed="1"/>
+    <w:lsdException w:name="List Number 4" w:semiHidden="1" w:unhideWhenUsed="1"/>
+    <w:lsdException w:name="List Number 5" w:semiHidden="1" w:unhideWhenUsed="1"/>
+    <w:lsdException w:name="Title" w:uiPriority="10" w:qFormat="1"/>
+    <w:lsdException w:name="Closing" w:semiHidden="1" w:unhideWhenUsed="1"/>
+    <w:lsdException w:name="Signature" w:semiHidden="1" w:unhideWhenUsed="1"/>
+    <w:lsdException w:name="Default Paragraph Font" w:semiHidden="1" w:uiPriority="1" w:unhideWhenUsed="1"/>
+    <w:lsdException w:name="Body Text" w:semiHidden="1" w:unhideWhenUsed="1"/>
+    <w:lsdException w:name="Body Text Indent" w:semiHidden="1" w:unhideWhenUsed="1"/>
+    <w:lsdException w:name="List Continue" w:semiHidden="1" w:unhideWhenUsed="1"/>
+    <w:lsdException w:name="List Continue 2" w:semiHidden="1" w:unhideWhenUsed="1"/>
+    <w:lsdException w:name="List Continue 3" w:semiHidden="1" w:unhideWhenUsed="1"/>
+    <w:lsdException w:name="List Continue 4" w:semiHidden="1" w:unhideWhenUsed="1"/>
+    <w:lsdException w:name="List Continue 5" w:semiHidden="1" w:unhideWhenUsed="1"/>
+    <w:lsdException w:name="Message Header" w:semiHidden="1" w:unhideWhenUsed="1"/>
+    <w:lsdException w:name="Subtitle" w:uiPriority="11" w:qFormat="1"/>
+    <w:lsdException w:name="Salutation" w:semiHidden="1" w:unhideWhenUsed="1"/>
+    <w:lsdException w:name="Date" w:semiHidden="1" w:unhideWhenUsed="1"/>
+    <w:lsdException w:name="Body Text First Indent" w:semiHidden="1" w:unhideWhenUsed="1"/>
+    <w:lsdException w:name="Body Text First Indent 2" w:semiHidden="1" w:unhideWhenUsed="1"/>
+    <w:lsdException w:name="Note Heading" w:semiHidden="1" w:unhideWhenUsed="1"/>
+    <w:lsdException w:name="Body Text 2" w:semiHidden="1" w:unhideWhenUsed="1"/>
+    <w:lsdException w:name="Body Text 3" w:semiHidden="1" w:unhideWhenUsed="1"/>
+    <w:lsdException w:name="Body Text Indent 2" w:semiHidden="1" w:unhideWhenUsed="1"/>
+    <w:lsdException w:name="Body Text Indent 3" w:semiHidden="1" w:unhideWhenUsed="1"/>
+    <w:lsdException w:name="Block Text" w:semiHidden="1" w:unhideWhenUsed="1"/>
+    <w:lsdException w:name="Hyperlink" w:semiHidden="1" w:unhideWhenUsed="1"/>
+    <w:lsdException w:name="FollowedHyperlink" w:semiHidden="1" w:unhideWhenUsed="1"/>
+    <w:lsdException w:name="Strong" w:uiPriority="22" w:qFormat="1"/>
+    <w:lsdException w:name="Emphasis" w:uiPriority="20" w:qFormat="1"/>
+    <w:lsdException w:name="Document Map" w:semiHidden="1" w:unhideWhenUsed="1"/>
+    <w:lsdException w:name="Plain Text" w:semiHidden="1" w:unhideWhenUsed="1"/>
+    <w:lsdException w:name="E-mail Signature" w:semiHidden="1" w:unhideWhenUsed="1"/>
+    <w:lsdException w:name="HTML Top of Form" w:semiHidden="1" w:unhideWhenUsed="1"/>
+    <w:lsdException w:name="HTML Bottom of Form" w:semiHidden="1" w:unhideWhenUsed="1"/>
+    <w:lsdException w:name="Normal (Web)" w:semiHidden="1" w:unhideWhenUsed="1"/>
+    <w:lsdException w:name="HTML Acronym" w:semiHidden="1" w:unhideWhenUsed="1"/>
+    <w:lsdException w:name="HTML Address" w:semiHidden="1" w:unhideWhenUsed="1"/>
+    <w:lsdException w:name="HTML Cite" w:semiHidden="1" w:unhideWhenUsed="1"/>
+    <w:lsdException w:name="HTML Code" w:semiHidden="1" w:unhideWhenUsed="1"/>
+    <w:lsdException w:name="HTML Definition" w:semiHidden="1" w:unhideWhenUsed="1"/>
+    <w:lsdException w:name="HTML Keyboard" w:semiHidden="1" w:unhideWhenUsed="1"/>
+    <w:lsdException w:name="HTML Preformatted" w:semiHidden="1" w:unhideWhenUsed="1"/>
+    <w:lsdException w:name="HTML Sample" w:semiHidden="1" w:unhideWhenUsed="1"/>
+    <w:lsdException w:name="HTML Typewriter" w:semiHidden="1" w:unhideWhenUsed="1"/>
+    <w:lsdException w:name="HTML Variable" w:semiHidden="1" w:unhideWhenUsed="1"/>
+    <w:lsdException w:name="Normal Table" w:semiHidden="1" w:unhideWhenUsed="1"/>
+    <w:lsdException w:name="annotation subject" w:semiHidden="1" w:unhideWhenUsed="1"/>
+    <w:lsdException w:name="No List" w:semiHidden="1" w:unhideWhenUsed="1"/>
+    <w:lsdException w:name="Outline List 1" w:semiHidden="1" w:unhideWhenUsed="1"/>
+    <w:lsdException w:name="Outline List 2" w:semiHidden="1" w:unhideWhenUsed="1"/>
+    <w:lsdException w:name="Outline List 3" w:semiHidden="1" w:unhideWhenUsed="1"/>
+    <w:lsdException w:name="Table Simple 1" w:semiHidden="1" w:unhideWhenUsed="1"/>
+    <w:lsdException w:name="Table Simple 2" w:semiHidden="1" w:unhideWhenUsed="1"/>
+    <w:lsdException w:name="Table Simple 3" w:semiHidden="1" w:unhideWhenUsed="1"/>
+    <w:lsdException w:name="Table Classic 1" w:semiHidden="1" w:unhideWhenUsed="1"/>
+    <w:lsdException w:name="Table Classic 2" w:semiHidden="1" w:unhideWhenUsed="1"/>
+    <w:lsdException w:name="Table Classic 3" w:semiHidden="1" w:unhideWhenUsed="1"/>
+    <w:lsdException w:name="Table Classic 4" w:semiHidden="1" w:unhideWhenUsed="1"/>
+    <w:lsdException w:name="Table Colorful 1" w:semiHidden="1" w:unhideWhenUsed="1"/>
+    <w:lsdException w:name="Table Colorful 2" w:semiHidden="1" w:unhideWhenUsed="1"/>
+    <w:lsdException w:name="Table Colorful 3" w:semiHidden="1" w:unhideWhenUsed="1"/>
+    <w:lsdException w:name="Table Columns 1" w:semiHidden="1" w:unhideWhenUsed="1"/>
+    <w:lsdException w:name="Table Columns 2" w:semiHidden="1" w:unhideWhenUsed="1"/>
+    <w:lsdException w:name="Table Columns 3" w:semiHidden="1" w:unhideWhenUsed="1"/>
+    <w:lsdException w:name="Table Columns 4" w:semiHidden="1" w:unhideWhenUsed="1"/>
+    <w:lsdException w:name="Table Columns 5" w:semiHidden="1" w:unhideWhenUsed="1"/>
+    <w:lsdException w:name="Table Grid 1" w:semiHidden="1" w:unhideWhenUsed="1"/>
+    <w:lsdException w:name="Table Grid 2" w:semiHidden="1" w:unhideWhenUsed="1"/>
+    <w:lsdException w:name="Table Grid 3" w:semiHidden="1" w:unhideWhenUsed="1"/>
+    <w:lsdException w:name="Table Grid 4" w:semiHidden="1" w:unhideWhenUsed="1"/>
+    <w:lsdException w:name="Table Grid 5" w:semiHidden="1" w:unhideWhenUsed="1"/>
+    <w:lsdException w:name="Table Grid 6" w:semiHidden="1" w:unhideWhenUsed="1"/>
+    <w:lsdException w:name="Table Grid 7" w:semiHidden="1" w:unhideWhenUsed="1"/>
+    <w:lsdException w:name="Table Grid 8" w:semiHidden="1" w:unhideWhenUsed="1"/>
+    <w:lsdException w:name="Table List 1" w:semiHidden="1" w:unhideWhenUsed="1"/>
+    <w:lsdException w:name="Table List 2" w:semiHidden="1" w:unhideWhenUsed="1"/>
+    <w:lsdException w:name="Table List 3" w:semiHidden="1" w:unhideWhenUsed="1"/>
+    <w:lsdException w:name="Table List 4" w:semiHidden="1" w:unhideWhenUsed="1"/>
+    <w:lsdException w:name="Table List 5" w:semiHidden="1" w:unhideWhenUsed="1"/>
+    <w:lsdException w:name="Table List 6" w:semiHidden="1" w:unhideWhenUsed="1"/>
+    <w:lsdException w:name="Table List 7" w:semiHidden="1" w:unhideWhenUsed="1"/>
+    <w:lsdException w:name="Table List 8" w:semiHidden="1" w:unhideWhenUsed="1"/>
+    <w:lsdException w:name="Table 3D effects 1" w:semiHidden="1" w:unhideWhenUsed="1"/>
+    <w:lsdException w:name="Table 3D effects 2" w:semiHidden="1" w:unhideWhenUsed="1"/>
+    <w:lsdException w:name="Table 3D effects 3" w:semiHidden="1" w:unhideWhenUsed="1"/>
+    <w:lsdException w:name="Table Contemporary" w:semiHidden="1" w:unhideWhenUsed="1"/>
+    <w:lsdException w:name="Table Elegant" w:semiHidden="1" w:unhideWhenUsed="1"/>
+    <w:lsdException w:name="Table Professional" w:semiHidden="1" w:unhideWhenUsed="1"/>
+    <w:lsdException w:name="Table Subtle 1" w:semiHidden="1" w:unhideWhenUsed="1"/>
+    <w:lsdException w:name="Table Subtle 2" w:semiHidden="1" w:unhideWhenUsed="1"/>
+    <w:lsdException w:name="Table Web 1" w:semiHidden="1" w:unhideWhenUsed="1"/>
+    <w:lsdException w:name="Table Web 2" w:semiHidden="1" w:unhideWhenUsed="1"/>
+    <w:lsdException w:name="Table Web 3" w:semiHidden="1" w:unhideWhenUsed="1"/>
+    <w:lsdException w:name="Balloon Text" w:semiHidden="1" w:unhideWhenUsed="1"/>
+    <w:lsdException w:name="Table Grid" w:uiPriority="59"/>
+    <w:lsdException w:name="Table Theme" w:semiHidden="1" w:unhideWhenUsed="1"/>
+    <w:lsdException w:name="Placeholder Text" w:semiHidden="1"/>
+    <w:lsdException w:name="No Spacing" w:uiPriority="1" w:qFormat="1"/>
+    <w:lsdException w:name="Light Shading" w:uiPriority="60"/>
+    <w:lsdException w:name="Light List" w:uiPriority="61"/>
+    <w:lsdException w:name="Light Grid" w:uiPriority="62"/>
+    <w:lsdException w:name="Medium Shading 1" w:uiPriority="63"/>
+    <w:lsdException w:name="Medium Shading 2" w:uiPriority="64"/>
+    <w:lsdException w:name="Medium List 1" w:uiPriority="65"/>
+    <w:lsdException w:name="Medium List 2" w:uiPriority="66"/>
+    <w:lsdException w:name="Medium Grid 1" w:uiPriority="67"/>
+    <w:lsdException w:name="Medium Grid 2" w:uiPriority="68"/>
+    <w:lsdException w:name="Medium Grid 3" w:uiPriority="69"/>
+    <w:lsdException w:name="Dark List" w:uiPriority="70"/>
+    <w:lsdException w:name="Colorful Shading" w:uiPriority="71"/>
+    <w:lsdException w:name="Colorful List" w:uiPriority="72"/>
+    <w:lsdException w:name="Colorful Grid" w:uiPriority="73"/>
+    <w:lsdException w:name="Light Shading Accent 1" w:uiPriority="60"/>
+    <w:lsdException w:name="Light List Accent 1" w:uiPriority="61"/>
+    <w:lsdException w:name="Light Grid Accent 1" w:uiPriority="62"/>
+    <w:lsdException w:name="Medium Shading 1 Accent 1" w:uiPriority="63"/>
+    <w:lsdException w:name="Medium Shading 2 Accent 1" w:uiPriority="64"/>
+    <w:lsdException w:name="Medium List 1 Accent 1" w:uiPriority="65"/>
+    <w:lsdException w:name="Revision" w:semiHidden="1"/>
+    <w:lsdException w:name="List Paragraph" w:uiPriority="34" w:qFormat="1"/>
+    <w:lsdException w:name="Quote" w:uiPriority="29" w:qFormat="1"/>
+    <w:lsdException w:name="Intense Quote" w:uiPriority="30" w:qFormat="1"/>
+    <w:lsdException w:name="Medium List 2 Accent 1" w:uiPriority="66"/>
+    <w:lsdException w:name="Medium Grid 1 Accent 1" w:uiPriority="67"/>
+    <w:lsdException w:name="Medium Grid 2 Accent 1" w:uiPriority="68"/>
+    <w:lsdException w:name="Medium Grid 3 Accent 1" w:uiPriority="69"/>
+    <w:lsdException w:name="Dark List Accent 1" w:uiPriority="70"/>
+    <w:lsdException w:name="Colorful Shading Accent 1" w:uiPriority="71"/>
+    <w:lsdException w:name="Colorful List Accent 1" w:uiPriority="72"/>
+    <w:lsdException w:name="Colorful Grid Accent 1" w:uiPriority="73"/>
+    <w:lsdException w:name="Light Shading Accent 2" w:uiPriority="60"/>
+    <w:lsdException w:name="Light List Accent 2" w:uiPriority="61"/>
+    <w:lsdException w:name="Light Grid Accent 2" w:uiPriority="62"/>
+    <w:lsdException w:name="Medium Shading 1 Accent 2" w:uiPriority="63"/>
+    <w:lsdException w:name="Medium Shading 2 Accent 2" w:uiPriority="64"/>
+    <w:lsdException w:name="Medium List 1 Accent 2" w:uiPriority="65"/>
+    <w:lsdException w:name="Medium List 2 Accent 2" w:uiPriority="66"/>
+    <w:lsdException w:name="Medium Grid 1 Accent 2" w:uiPriority="67"/>
+    <w:lsdException w:name="Medium Grid 2 Accent 2" w:uiPriority="68"/>
+    <w:lsdException w:name="Medium Grid 3 Accent 2" w:uiPriority="69"/>
+    <w:lsdException w:name="Dark List Accent 2" w:uiPriority="70"/>
+    <w:lsdException w:name="Colorful Shading Accent 2" w:uiPriority="71"/>
+    <w:lsdException w:name="Colorful List Accent 2" w:uiPriority="72"/>
+    <w:lsdException w:name="Colorful Grid Accent 2" w:uiPriority="73"/>
+    <w:lsdException w:name="Light Shading Accent 3" w:uiPriority="60"/>
+    <w:lsdException w:name="Light List Accent 3" w:uiPriority="61"/>
+    <w:lsdException w:name="Light Grid Accent 3" w:uiPriority="62"/>
+    <w:lsdException w:name="Medium Shading 1 Accent 3" w:uiPriority="63"/>
+    <w:lsdException w:name="Medium Shading 2 Accent 3" w:uiPriority="64"/>
+    <w:lsdException w:name="Medium List 1 Accent 3" w:uiPriority="65"/>
+    <w:lsdException w:name="Medium List 2 Accent 3" w:uiPriority="66"/>
+    <w:lsdException w:name="Medium Grid 1 Accent 3" w:uiPriority="67"/>
+    <w:lsdException w:name="Medium Grid 2 Accent 3" w:uiPriority="68"/>
+    <w:lsdException w:name="Medium Grid 3 Accent 3" w:uiPriority="69"/>
+    <w:lsdException w:name="Dark List Accent 3" w:uiPriority="70"/>
+    <w:lsdException w:name="Colorful Shading Accent 3" w:uiPriority="71"/>
+    <w:lsdException w:name="Colorful List Accent 3" w:uiPriority="72"/>
+    <w:lsdException w:name="Colorful Grid Accent 3" w:uiPriority="73"/>
+    <w:lsdException w:name="Light Shading Accent 4" w:uiPriority="60"/>
+    <w:lsdException w:name="Light List Accent 4" w:uiPriority="61"/>
+    <w:lsdException w:name="Light Grid Accent 4" w:uiPriority="62"/>
+    <w:lsdException w:name="Medium Shading 1 Accent 4" w:uiPriority="63"/>
+    <w:lsdException w:name="Medium Shading 2 Accent 4" w:uiPriority="64"/>
+    <w:lsdException w:name="Medium List 1 Accent 4" w:uiPriority="65"/>
+    <w:lsdException w:name="Medium List 2 Accent 4" w:uiPriority="66"/>
+    <w:lsdException w:name="Medium Grid 1 Accent 4" w:uiPriority="67"/>
+    <w:lsdException w:name="Medium Grid 2 Accent 4" w:uiPriority="68"/>
+    <w:lsdException w:name="Medium Grid 3 Accent 4" w:uiPriority="69"/>
+    <w:lsdException w:name="Dark List Accent 4" w:uiPriority="70"/>
+    <w:lsdException w:name="Colorful Shading Accent 4" w:uiPriority="71"/>
+    <w:lsdException w:name="Colorful List Accent 4" w:uiPriority="72"/>
+    <w:lsdException w:name="Colorful Grid Accent 4" w:uiPriority="73"/>
+    <w:lsdException w:name="Light Shading Accent 5" w:uiPriority="60"/>
+    <w:lsdException w:name="Light List Accent 5" w:uiPriority="61"/>
+    <w:lsdException w:name="Light Grid Accent 5" w:uiPriority="62"/>
+    <w:lsdException w:name="Medium Shading 1 Accent 5" w:uiPriority="63"/>
+    <w:lsdException w:name="Medium Shading 2 Accent 5" w:uiPriority="64"/>
+    <w:lsdException w:name="Medium List 1 Accent 5" w:uiPriority="65"/>
+    <w:lsdException w:name="Medium List 2 Accent 5" w:uiPriority="66"/>
+    <w:lsdException w:name="Medium Grid 1 Accent 5" w:uiPriority="67"/>
+    <w:lsdException w:name="Medium Grid 2 Accent 5" w:uiPriority="68"/>
+    <w:lsdException w:name="Medium Grid 3 Accent 5" w:uiPriority="69"/>
+    <w:lsdException w:name="Dark List Accent 5" w:uiPriority="70"/>
+    <w:lsdException w:name="Colorful Shading Accent 5" w:uiPriority="71"/>
+    <w:lsdException w:name="Colorful List Accent 5" w:uiPriority="72"/>
+    <w:lsdException w:name="Colorful Grid Accent 5" w:uiPriority="73"/>
+    <w:lsdException w:name="Light Shading Accent 6" w:uiPriority="60"/>
+    <w:lsdException w:name="Light List Accent 6" w:uiPriority="61"/>
+    <w:lsdException w:name="Light Grid Accent 6" w:uiPriority="62"/>
+    <w:lsdException w:name="Medium Shading 1 Accent 6" w:uiPriority="63"/>
+    <w:lsdException w:name="Medium Shading 2 Accent 6" w:uiPriority="64"/>
+    <w:lsdException w:name="Medium List 1 Accent 6" w:uiPriority="65"/>
+    <w:lsdException w:name="Medium List 2 Accent 6" w:uiPriority="66"/>
+    <w:lsdException w:name="Medium Grid 1 Accent 6" w:uiPriority="67"/>
+    <w:lsdException w:name="Medium Grid 2 Accent 6" w:uiPriority="68"/>
+    <w:lsdException w:name="Medium Grid 3 Accent 6" w:uiPriority="69"/>
+    <w:lsdException w:name="Dark List Accent 6" w:uiPriority="70"/>
+    <w:lsdException w:name="Colorful Shading Accent 6" w:uiPriority="71"/>
+    <w:lsdException w:name="Colorful List Accent 6" w:uiPriority="72"/>
+    <w:lsdException w:name="Colorful Grid Accent 6" w:uiPriority="73"/>
+    <w:lsdException w:name="Subtle Emphasis" w:uiPriority="19" w:qFormat="1"/>
+    <w:lsdException w:name="Intense Emphasis" w:uiPriority="21" w:qFormat="1"/>
+    <w:lsdException w:name="Subtle Reference" w:uiPriority="31" w:qFormat="1"/>
+    <w:lsdException w:name="Intense Reference" w:uiPriority="32" w:qFormat="1"/>
+    <w:lsdException w:name="Book Title" w:uiPriority="33" w:qFormat="1"/>
+    <w:lsdException w:name="Bibliography" w:semiHidden="1" w:uiPriority="37" w:unhideWhenUsed="1"/>
+    <w:lsdException w:name="TOC Heading" w:semiHidden="1" w:uiPriority="39" w:unhideWhenUsed="1" w:qFormat="1"/>
+    <w:lsdException w:name="Plain Table 1" w:uiPriority="41"/>
+    <w:lsdException w:name="Plain Table 2" w:uiPriority="42"/>
+    <w:lsdException w:name="Plain Table 3" w:uiPriority="43"/>
+    <w:lsdException w:name="Plain Table 4" w:uiPriority="44"/>
+    <w:lsdException w:name="Plain Table 5" w:uiPriority="45"/>
+    <w:lsdException w:name="Grid Table Light" w:uiPriority="40"/>
+    <w:lsdException w:name="Grid Table 1 Light" w:uiPriority="46"/>
+    <w:lsdException w:name="Grid Table 2" w:uiPriority="47"/>
+    <w:lsdException w:name="Grid Table 3" w:uiPriority="48"/>
+    <w:lsdException w:name="Grid Table 4" w:uiPriority="49"/>
+    <w:lsdException w:name="Grid Table 5 Dark" w:uiPriority="50"/>
+    <w:lsdException w:name="Grid Table 6 Colorful" w:uiPriority="51"/>
+    <w:lsdException w:name="Grid Table 7 Colorful" w:uiPriority="52"/>
+    <w:lsdException w:name="Grid Table 1 Light Accent 1" w:uiPriority="46"/>
+    <w:lsdException w:name="Grid Table 2 Accent 1" w:uiPriority="47"/>
+    <w:lsdException w:name="Grid Table 3 Accent 1" w:uiPriority="48"/>
+    <w:lsdException w:name="Grid Table 4 Accent 1" w:uiPriority="49"/>
+    <w:lsdException w:name="Grid Table 5 Dark Accent 1" w:uiPriority="50"/>
+    <w:lsdException w:name="Grid Table 6 Colorful Accent 1" w:uiPriority="51"/>
+    <w:lsdException w:name="Grid Table 7 Colorful Accent 1" w:uiPriority="52"/>
+    <w:lsdException w:name="Grid Table 1 Light Accent 2" w:uiPriority="46"/>
+    <w:lsdException w:name="Grid Table 2 Accent 2" w:uiPriority="47"/>
+    <w:lsdException w:name="Grid Table 3 Accent 2" w:uiPriority="48"/>
+    <w:lsdException w:name="Grid Table 4 Accent 2" w:uiPriority="49"/>
+    <w:lsdException w:name="Grid Table 5 Dark Accent 2" w:uiPriority="50"/>
+    <w:lsdException w:name="Grid Table 6 Colorful Accent 2" w:uiPriority="51"/>
+    <w:lsdException w:name="Grid Table 7 Colorful Accent 2" w:uiPriority="52"/>
+    <w:lsdException w:name="Grid Table 1 Light Accent 3" w:uiPriority="46"/>
+    <w:lsdException w:name="Grid Table 2 Accent 3" w:uiPriority="47"/>
+    <w:lsdException w:name="Grid Table 3 Accent 3" w:uiPriority="48"/>
+    <w:lsdException w:name="Grid Table 4 Accent 3" w:uiPriority="49"/>
+    <w:lsdException w:name="Grid Table 5 Dark Accent 3" w:uiPriority="50"/>
+    <w:lsdException w:name="Grid Table 6 Colorful Accent 3" w:uiPriority="51"/>
+    <w:lsdException w:name="Grid Table 7 Colorful Accent 3" w:uiPriority="52"/>
+    <w:lsdException w:name="Grid Table 1 Light Accent 4" w:uiPriority="46"/>
+    <w:lsdException w:name="Grid Table 2 Accent 4" w:uiPriority="47"/>
+    <w:lsdException w:name="Grid Table 3 Accent 4" w:uiPriority="48"/>
+    <w:lsdException w:name="Grid Table 4 Accent 4" w:uiPriority="49"/>
+    <w:lsdException w:name="Grid Table 5 Dark Accent 4" w:uiPriority="50"/>
+    <w:lsdException w:name="Grid Table 6 Colorful Accent 4" w:uiPriority="51"/>
+    <w:lsdException w:name="Grid Table 7 Colorful Accent 4" w:uiPriority="52"/>
+    <w:lsdException w:name="Grid Table 1 Light Accent 5" w:uiPriority="46"/>
+    <w:lsdException w:name="Grid Table 2 Accent 5" w:uiPriority="47"/>
+    <w:lsdException w:name="Grid Table 3 Accent 5" w:uiPriority="48"/>
+    <w:lsdException w:name="Grid Table 4 Accent 5" w:uiPriority="49"/>
+    <w:lsdException w:name="Grid Table 5 Dark Accent 5" w:uiPriority="50"/>
+    <w:lsdException w:name="Grid Table 6 Colorful Accent 5" w:uiPriority="51"/>
+    <w:lsdException w:name="Grid Table 7 Colorful Accent 5" w:uiPriority="52"/>
+    <w:lsdException w:name="Grid Table 1 Light Accent 6" w:uiPriority="46"/>
+    <w:lsdException w:name="Grid Table 2 Accent 6" w:uiPriority="47"/>
+    <w:lsdException w:name="Grid Table 3 Accent 6" w:uiPriority="48"/>
+    <w:lsdException w:name="Grid Table 4 Accent 6" w:uiPriority="49"/>
+    <w:lsdException w:name="Grid Table 5 Dark Accent 6" w:uiPriority="50"/>
+    <w:lsdException w:name="Grid Table 6 Colorful Accent 6" w:uiPriority="51"/>
+    <w:lsdException w:name="Grid Table 7 Colorful Accent 6" w:uiPriority="52"/>
+    <w:lsdException w:name="List Table 1 Light" w:uiPriority="46"/>
+    <w:lsdException w:name="List Table 2" w:uiPriority="47"/>
+    <w:lsdException w:name="List Table 3" w:uiPriority="48"/>
+    <w:lsdException w:name="List Table 4" w:uiPriority="49"/>
+    <w:lsdException w:name="List Table 5 Dark" w:uiPriority="50"/>
+    <w:lsdException w:name="List Table 6 Colorful" w:uiPriority="51"/>
+    <w:lsdException w:name="List Table 7 Colorful" w:uiPriority="52"/>
+    <w:lsdException w:name="List Table 1 Light Accent 1" w:uiPriority="46"/>
+    <w:lsdException w:name="List Table 2 Accent 1" w:uiPriority="47"/>
+    <w:lsdException w:name="List Table 3 Accent 1" w:uiPriority="48"/>
+    <w:lsdException w:name="List Table 4 Accent 1" w:uiPriority="49"/>
+    <w:lsdException w:name="List Table 5 Dark Accent 1" w:uiPriority="50"/>
+    <w:lsdException w:name="List Table 6 Colorful Accent 1" w:uiPriority="51"/>
+    <w:lsdException w:name="List Table 7 Colorful Accent 1" w:uiPriority="52"/>
+    <w:lsdException w:name="List Table 1 Light Accent 2" w:uiPriority="46"/>
+    <w:lsdException w:name="List Table 2 Accent 2" w:uiPriority="47"/>
+    <w:lsdException w:name="List Table 3 Accent 2" w:uiPriority="48"/>
+    <w:lsdException w:name="List Table 4 Accent 2" w:uiPriority="49"/>
+    <w:lsdException w:name="List Table 5 Dark Accent 2" w:uiPriority="50"/>
+    <w:lsdException w:name="List Table 6 Colorful Accent 2" w:uiPriority="51"/>
+    <w:lsdException w:name="List Table 7 Colorful Accent 2" w:uiPriority="52"/>
+    <w:lsdException w:name="List Table 1 Light Accent 3" w:uiPriority="46"/>
+    <w:lsdException w:name="List Table 2 Accent 3" w:uiPriority="47"/>
+    <w:lsdException w:name="List Table 3 Accent 3" w:uiPriority="48"/>
+    <w:lsdException w:name="List Table 4 Accent 3" w:uiPriority="49"/>
+    <w:lsdException w:name="List Table 5 Dark Accent 3" w:uiPriority="50"/>
+    <w:lsdException w:name="List Table 6 Colorful Accent 3" w:uiPriority="51"/>
+    <w:lsdException w:name="List Table 7 Colorful Accent 3" w:uiPriority="52"/>
+    <w:lsdException w:name="List Table 1 Light Accent 4" w:uiPriority="46"/>
+    <w:lsdException w:name="List Table 2 Accent 4" w:uiPriority="47"/>
+    <w:lsdException w:name="List Table 3 Accent 4" w:uiPriority="48"/>
+    <w:lsdException w:name="List Table 4 Accent 4" w:uiPriority="49"/>
+    <w:lsdException w:name="List Table 5 Dark Accent 4" w:uiPriority="50"/>
+    <w:lsdException w:name="List Table 6 Colorful Accent 4" w:uiPriority="51"/>
+    <w:lsdException w:name="List Table 7 Colorful Accent 4" w:uiPriority="52"/>
+    <w:lsdException w:name="List Table 1 Light Accent 5" w:uiPriority="46"/>
+    <w:lsdException w:name="List Table 2 Accent 5" w:uiPriority="47"/>
+    <w:lsdException w:name="List Table 3 Accent 5" w:uiPriority="48"/>
+    <w:lsdException w:name="List Table 4 Accent 5" w:uiPriority="49"/>
+    <w:lsdException w:name="List Table 5 Dark Accent 5" w:uiPriority="50"/>
+    <w:lsdException w:name="List Table 6 Colorful Accent 5" w:uiPriority="51"/>
+    <w:lsdException w:name="List Table 7 Colorful Accent 5" w:uiPriority="52"/>
+    <w:lsdException w:name="List Table 1 Light Accent 6" w:uiPriority="46"/>
+    <w:lsdException w:name="List Table 2 Accent 6" w:uiPriority="47"/>
+    <w:lsdException w:name="List Table 3 Accent 6" w:uiPriority="48"/>
+    <w:lsdException w:name="List Table 4 Accent 6" w:uiPriority="49"/>
+    <w:lsdException w:name="List Table 5 Dark Accent 6" w:uiPriority="50"/>
+    <w:lsdException w:name="List Table 6 Colorful Accent 6" w:uiPriority="51"/>
+    <w:lsdException w:name="List Table 7 Colorful Accent 6" w:uiPriority="52"/>
   </w:latentStyles>
   <w:style w:type="paragraph" w:default="1" w:styleId="Normal">
     <w:name w:val="Normal"/>
@@ -1927,225 +3198,16 @@
       <w:szCs w:val="16"/>
     </w:rPr>
   </w:style>
-</w:styles>
-</file>
-
-<file path=word/stylesWithEffects.xml><?xml version="1.0" encoding="utf-8"?>
-<w:styles xmlns:wpc="http://schemas.microsoft.com/office/word/2010/wordprocessingCanvas" xmlns:mc="http://schemas.openxmlformats.org/markup-compatibility/2006" xmlns:o="urn:schemas-microsoft-com:office:office" xmlns:r="http://schemas.openxmlformats.org/officeDocument/2006/relationships" xmlns:m="http://schemas.openxmlformats.org/officeDocument/2006/math" xmlns:v="urn:schemas-microsoft-com:vml" xmlns:wp14="http://schemas.microsoft.com/office/word/2010/wordprocessingDrawing" xmlns:wp="http://schemas.openxmlformats.org/drawingml/2006/wordprocessingDrawing" xmlns:w10="urn:schemas-microsoft-com:office:word" xmlns:w="http://schemas.openxmlformats.org/wordprocessingml/2006/main" xmlns:w14="http://schemas.microsoft.com/office/word/2010/wordml" xmlns:wpg="http://schemas.microsoft.com/office/word/2010/wordprocessingGroup" xmlns:wpi="http://schemas.microsoft.com/office/word/2010/wordprocessingInk" xmlns:wne="http://schemas.microsoft.com/office/word/2006/wordml" xmlns:wps="http://schemas.microsoft.com/office/word/2010/wordprocessingShape" mc:Ignorable="w14 wp14">
-  <w:docDefaults>
-    <w:rPrDefault>
-      <w:rPr>
-        <w:rFonts w:asciiTheme="minorHAnsi" w:eastAsiaTheme="minorHAnsi" w:hAnsiTheme="minorHAnsi" w:cstheme="minorBidi"/>
-        <w:sz w:val="22"/>
-        <w:szCs w:val="22"/>
-        <w:lang w:val="pt-BR" w:eastAsia="en-US" w:bidi="ar-SA"/>
-      </w:rPr>
-    </w:rPrDefault>
-    <w:pPrDefault>
-      <w:pPr>
-        <w:spacing w:after="200" w:line="276" w:lineRule="auto"/>
-      </w:pPr>
-    </w:pPrDefault>
-  </w:docDefaults>
-  <w:latentStyles w:defLockedState="0" w:defUIPriority="99" w:defSemiHidden="1" w:defUnhideWhenUsed="1" w:defQFormat="0" w:count="267">
-    <w:lsdException w:name="Normal" w:semiHidden="0" w:uiPriority="0" w:unhideWhenUsed="0" w:qFormat="1"/>
-    <w:lsdException w:name="heading 1" w:semiHidden="0" w:uiPriority="9" w:unhideWhenUsed="0" w:qFormat="1"/>
-    <w:lsdException w:name="heading 2" w:uiPriority="9" w:qFormat="1"/>
-    <w:lsdException w:name="heading 3" w:uiPriority="9" w:qFormat="1"/>
-    <w:lsdException w:name="heading 4" w:uiPriority="9" w:qFormat="1"/>
-    <w:lsdException w:name="heading 5" w:uiPriority="9" w:qFormat="1"/>
-    <w:lsdException w:name="heading 6" w:uiPriority="9" w:qFormat="1"/>
-    <w:lsdException w:name="heading 7" w:uiPriority="9" w:qFormat="1"/>
-    <w:lsdException w:name="heading 8" w:uiPriority="9" w:qFormat="1"/>
-    <w:lsdException w:name="heading 9" w:uiPriority="9" w:qFormat="1"/>
-    <w:lsdException w:name="toc 1" w:uiPriority="39"/>
-    <w:lsdException w:name="toc 2" w:uiPriority="39"/>
-    <w:lsdException w:name="toc 3" w:uiPriority="39"/>
-    <w:lsdException w:name="toc 4" w:uiPriority="39"/>
-    <w:lsdException w:name="toc 5" w:uiPriority="39"/>
-    <w:lsdException w:name="toc 6" w:uiPriority="39"/>
-    <w:lsdException w:name="toc 7" w:uiPriority="39"/>
-    <w:lsdException w:name="toc 8" w:uiPriority="39"/>
-    <w:lsdException w:name="toc 9" w:uiPriority="39"/>
-    <w:lsdException w:name="caption" w:uiPriority="35" w:qFormat="1"/>
-    <w:lsdException w:name="Title" w:semiHidden="0" w:uiPriority="10" w:unhideWhenUsed="0" w:qFormat="1"/>
-    <w:lsdException w:name="Default Paragraph Font" w:uiPriority="1"/>
-    <w:lsdException w:name="Subtitle" w:semiHidden="0" w:uiPriority="11" w:unhideWhenUsed="0" w:qFormat="1"/>
-    <w:lsdException w:name="Strong" w:semiHidden="0" w:uiPriority="22" w:unhideWhenUsed="0" w:qFormat="1"/>
-    <w:lsdException w:name="Emphasis" w:semiHidden="0" w:uiPriority="20" w:unhideWhenUsed="0" w:qFormat="1"/>
-    <w:lsdException w:name="Table Grid" w:semiHidden="0" w:uiPriority="59" w:unhideWhenUsed="0"/>
-    <w:lsdException w:name="Placeholder Text" w:unhideWhenUsed="0"/>
-    <w:lsdException w:name="No Spacing" w:semiHidden="0" w:uiPriority="1" w:unhideWhenUsed="0" w:qFormat="1"/>
-    <w:lsdException w:name="Light Shading" w:semiHidden="0" w:uiPriority="60" w:unhideWhenUsed="0"/>
-    <w:lsdException w:name="Light List" w:semiHidden="0" w:uiPriority="61" w:unhideWhenUsed="0"/>
-    <w:lsdException w:name="Light Grid" w:semiHidden="0" w:uiPriority="62" w:unhideWhenUsed="0"/>
-    <w:lsdException w:name="Medium Shading 1" w:semiHidden="0" w:uiPriority="63" w:unhideWhenUsed="0"/>
-    <w:lsdException w:name="Medium Shading 2" w:semiHidden="0" w:uiPriority="64" w:unhideWhenUsed="0"/>
-    <w:lsdException w:name="Medium List 1" w:semiHidden="0" w:uiPriority="65" w:unhideWhenUsed="0"/>
-    <w:lsdException w:name="Medium List 2" w:semiHidden="0" w:uiPriority="66" w:unhideWhenUsed="0"/>
-    <w:lsdException w:name="Medium Grid 1" w:semiHidden="0" w:uiPriority="67" w:unhideWhenUsed="0"/>
-    <w:lsdException w:name="Medium Grid 2" w:semiHidden="0" w:uiPriority="68" w:unhideWhenUsed="0"/>
-    <w:lsdException w:name="Medium Grid 3" w:semiHidden="0" w:uiPriority="69" w:unhideWhenUsed="0"/>
-    <w:lsdException w:name="Dark List" w:semiHidden="0" w:uiPriority="70" w:unhideWhenUsed="0"/>
-    <w:lsdException w:name="Colorful Shading" w:semiHidden="0" w:uiPriority="71" w:unhideWhenUsed="0"/>
-    <w:lsdException w:name="Colorful List" w:semiHidden="0" w:uiPriority="72" w:unhideWhenUsed="0"/>
-    <w:lsdException w:name="Colorful Grid" w:semiHidden="0" w:uiPriority="73" w:unhideWhenUsed="0"/>
-    <w:lsdException w:name="Light Shading Accent 1" w:semiHidden="0" w:uiPriority="60" w:unhideWhenUsed="0"/>
-    <w:lsdException w:name="Light List Accent 1" w:semiHidden="0" w:uiPriority="61" w:unhideWhenUsed="0"/>
-    <w:lsdException w:name="Light Grid Accent 1" w:semiHidden="0" w:uiPriority="62" w:unhideWhenUsed="0"/>
-    <w:lsdException w:name="Medium Shading 1 Accent 1" w:semiHidden="0" w:uiPriority="63" w:unhideWhenUsed="0"/>
-    <w:lsdException w:name="Medium Shading 2 Accent 1" w:semiHidden="0" w:uiPriority="64" w:unhideWhenUsed="0"/>
-    <w:lsdException w:name="Medium List 1 Accent 1" w:semiHidden="0" w:uiPriority="65" w:unhideWhenUsed="0"/>
-    <w:lsdException w:name="Revision" w:unhideWhenUsed="0"/>
-    <w:lsdException w:name="List Paragraph" w:semiHidden="0" w:uiPriority="34" w:unhideWhenUsed="0" w:qFormat="1"/>
-    <w:lsdException w:name="Quote" w:semiHidden="0" w:uiPriority="29" w:unhideWhenUsed="0" w:qFormat="1"/>
-    <w:lsdException w:name="Intense Quote" w:semiHidden="0" w:uiPriority="30" w:unhideWhenUsed="0" w:qFormat="1"/>
-    <w:lsdException w:name="Medium List 2 Accent 1" w:semiHidden="0" w:uiPriority="66" w:unhideWhenUsed="0"/>
-    <w:lsdException w:name="Medium Grid 1 Accent 1" w:semiHidden="0" w:uiPriority="67" w:unhideWhenUsed="0"/>
-    <w:lsdException w:name="Medium Grid 2 Accent 1" w:semiHidden="0" w:uiPriority="68" w:unhideWhenUsed="0"/>
-    <w:lsdException w:name="Medium Grid 3 Accent 1" w:semiHidden="0" w:uiPriority="69" w:unhideWhenUsed="0"/>
-    <w:lsdException w:name="Dark List Accent 1" w:semiHidden="0" w:uiPriority="70" w:unhideWhenUsed="0"/>
-    <w:lsdException w:name="Colorful Shading Accent 1" w:semiHidden="0" w:uiPriority="71" w:unhideWhenUsed="0"/>
-    <w:lsdException w:name="Colorful List Accent 1" w:semiHidden="0" w:uiPriority="72" w:unhideWhenUsed="0"/>
-    <w:lsdException w:name="Colorful Grid Accent 1" w:semiHidden="0" w:uiPriority="73" w:unhideWhenUsed="0"/>
-    <w:lsdException w:name="Light Shading Accent 2" w:semiHidden="0" w:uiPriority="60" w:unhideWhenUsed="0"/>
-    <w:lsdException w:name="Light List Accent 2" w:semiHidden="0" w:uiPriority="61" w:unhideWhenUsed="0"/>
-    <w:lsdException w:name="Light Grid Accent 2" w:semiHidden="0" w:uiPriority="62" w:unhideWhenUsed="0"/>
-    <w:lsdException w:name="Medium Shading 1 Accent 2" w:semiHidden="0" w:uiPriority="63" w:unhideWhenUsed="0"/>
-    <w:lsdException w:name="Medium Shading 2 Accent 2" w:semiHidden="0" w:uiPriority="64" w:unhideWhenUsed="0"/>
-    <w:lsdException w:name="Medium List 1 Accent 2" w:semiHidden="0" w:uiPriority="65" w:unhideWhenUsed="0"/>
-    <w:lsdException w:name="Medium List 2 Accent 2" w:semiHidden="0" w:uiPriority="66" w:unhideWhenUsed="0"/>
-    <w:lsdException w:name="Medium Grid 1 Accent 2" w:semiHidden="0" w:uiPriority="67" w:unhideWhenUsed="0"/>
-    <w:lsdException w:name="Medium Grid 2 Accent 2" w:semiHidden="0" w:uiPriority="68" w:unhideWhenUsed="0"/>
-    <w:lsdException w:name="Medium Grid 3 Accent 2" w:semiHidden="0" w:uiPriority="69" w:unhideWhenUsed="0"/>
-    <w:lsdException w:name="Dark List Accent 2" w:semiHidden="0" w:uiPriority="70" w:unhideWhenUsed="0"/>
-    <w:lsdException w:name="Colorful Shading Accent 2" w:semiHidden="0" w:uiPriority="71" w:unhideWhenUsed="0"/>
-    <w:lsdException w:name="Colorful List Accent 2" w:semiHidden="0" w:uiPriority="72" w:unhideWhenUsed="0"/>
-    <w:lsdException w:name="Colorful Grid Accent 2" w:semiHidden="0" w:uiPriority="73" w:unhideWhenUsed="0"/>
-    <w:lsdException w:name="Light Shading Accent 3" w:semiHidden="0" w:uiPriority="60" w:unhideWhenUsed="0"/>
-    <w:lsdException w:name="Light List Accent 3" w:semiHidden="0" w:uiPriority="61" w:unhideWhenUsed="0"/>
-    <w:lsdException w:name="Light Grid Accent 3" w:semiHidden="0" w:uiPriority="62" w:unhideWhenUsed="0"/>
-    <w:lsdException w:name="Medium Shading 1 Accent 3" w:semiHidden="0" w:uiPriority="63" w:unhideWhenUsed="0"/>
-    <w:lsdException w:name="Medium Shading 2 Accent 3" w:semiHidden="0" w:uiPriority="64" w:unhideWhenUsed="0"/>
-    <w:lsdException w:name="Medium List 1 Accent 3" w:semiHidden="0" w:uiPriority="65" w:unhideWhenUsed="0"/>
-    <w:lsdException w:name="Medium List 2 Accent 3" w:semiHidden="0" w:uiPriority="66" w:unhideWhenUsed="0"/>
-    <w:lsdException w:name="Medium Grid 1 Accent 3" w:semiHidden="0" w:uiPriority="67" w:unhideWhenUsed="0"/>
-    <w:lsdException w:name="Medium Grid 2 Accent 3" w:semiHidden="0" w:uiPriority="68" w:unhideWhenUsed="0"/>
-    <w:lsdException w:name="Medium Grid 3 Accent 3" w:semiHidden="0" w:uiPriority="69" w:unhideWhenUsed="0"/>
-    <w:lsdException w:name="Dark List Accent 3" w:semiHidden="0" w:uiPriority="70" w:unhideWhenUsed="0"/>
-    <w:lsdException w:name="Colorful Shading Accent 3" w:semiHidden="0" w:uiPriority="71" w:unhideWhenUsed="0"/>
-    <w:lsdException w:name="Colorful List Accent 3" w:semiHidden="0" w:uiPriority="72" w:unhideWhenUsed="0"/>
-    <w:lsdException w:name="Colorful Grid Accent 3" w:semiHidden="0" w:uiPriority="73" w:unhideWhenUsed="0"/>
-    <w:lsdException w:name="Light Shading Accent 4" w:semiHidden="0" w:uiPriority="60" w:unhideWhenUsed="0"/>
-    <w:lsdException w:name="Light List Accent 4" w:semiHidden="0" w:uiPriority="61" w:unhideWhenUsed="0"/>
-    <w:lsdException w:name="Light Grid Accent 4" w:semiHidden="0" w:uiPriority="62" w:unhideWhenUsed="0"/>
-    <w:lsdException w:name="Medium Shading 1 Accent 4" w:semiHidden="0" w:uiPriority="63" w:unhideWhenUsed="0"/>
-    <w:lsdException w:name="Medium Shading 2 Accent 4" w:semiHidden="0" w:uiPriority="64" w:unhideWhenUsed="0"/>
-    <w:lsdException w:name="Medium List 1 Accent 4" w:semiHidden="0" w:uiPriority="65" w:unhideWhenUsed="0"/>
-    <w:lsdException w:name="Medium List 2 Accent 4" w:semiHidden="0" w:uiPriority="66" w:unhideWhenUsed="0"/>
-    <w:lsdException w:name="Medium Grid 1 Accent 4" w:semiHidden="0" w:uiPriority="67" w:unhideWhenUsed="0"/>
-    <w:lsdException w:name="Medium Grid 2 Accent 4" w:semiHidden="0" w:uiPriority="68" w:unhideWhenUsed="0"/>
-    <w:lsdException w:name="Medium Grid 3 Accent 4" w:semiHidden="0" w:uiPriority="69" w:unhideWhenUsed="0"/>
-    <w:lsdException w:name="Dark List Accent 4" w:semiHidden="0" w:uiPriority="70" w:unhideWhenUsed="0"/>
-    <w:lsdException w:name="Colorful Shading Accent 4" w:semiHidden="0" w:uiPriority="71" w:unhideWhenUsed="0"/>
-    <w:lsdException w:name="Colorful List Accent 4" w:semiHidden="0" w:uiPriority="72" w:unhideWhenUsed="0"/>
-    <w:lsdException w:name="Colorful Grid Accent 4" w:semiHidden="0" w:uiPriority="73" w:unhideWhenUsed="0"/>
-    <w:lsdException w:name="Light Shading Accent 5" w:semiHidden="0" w:uiPriority="60" w:unhideWhenUsed="0"/>
-    <w:lsdException w:name="Light List Accent 5" w:semiHidden="0" w:uiPriority="61" w:unhideWhenUsed="0"/>
-    <w:lsdException w:name="Light Grid Accent 5" w:semiHidden="0" w:uiPriority="62" w:unhideWhenUsed="0"/>
-    <w:lsdException w:name="Medium Shading 1 Accent 5" w:semiHidden="0" w:uiPriority="63" w:unhideWhenUsed="0"/>
-    <w:lsdException w:name="Medium Shading 2 Accent 5" w:semiHidden="0" w:uiPriority="64" w:unhideWhenUsed="0"/>
-    <w:lsdException w:name="Medium List 1 Accent 5" w:semiHidden="0" w:uiPriority="65" w:unhideWhenUsed="0"/>
-    <w:lsdException w:name="Medium List 2 Accent 5" w:semiHidden="0" w:uiPriority="66" w:unhideWhenUsed="0"/>
-    <w:lsdException w:name="Medium Grid 1 Accent 5" w:semiHidden="0" w:uiPriority="67" w:unhideWhenUsed="0"/>
-    <w:lsdException w:name="Medium Grid 2 Accent 5" w:semiHidden="0" w:uiPriority="68" w:unhideWhenUsed="0"/>
-    <w:lsdException w:name="Medium Grid 3 Accent 5" w:semiHidden="0" w:uiPriority="69" w:unhideWhenUsed="0"/>
-    <w:lsdException w:name="Dark List Accent 5" w:semiHidden="0" w:uiPriority="70" w:unhideWhenUsed="0"/>
-    <w:lsdException w:name="Colorful Shading Accent 5" w:semiHidden="0" w:uiPriority="71" w:unhideWhenUsed="0"/>
-    <w:lsdException w:name="Colorful List Accent 5" w:semiHidden="0" w:uiPriority="72" w:unhideWhenUsed="0"/>
-    <w:lsdException w:name="Colorful Grid Accent 5" w:semiHidden="0" w:uiPriority="73" w:unhideWhenUsed="0"/>
-    <w:lsdException w:name="Light Shading Accent 6" w:semiHidden="0" w:uiPriority="60" w:unhideWhenUsed="0"/>
-    <w:lsdException w:name="Light List Accent 6" w:semiHidden="0" w:uiPriority="61" w:unhideWhenUsed="0"/>
-    <w:lsdException w:name="Light Grid Accent 6" w:semiHidden="0" w:uiPriority="62" w:unhideWhenUsed="0"/>
-    <w:lsdException w:name="Medium Shading 1 Accent 6" w:semiHidden="0" w:uiPriority="63" w:unhideWhenUsed="0"/>
-    <w:lsdException w:name="Medium Shading 2 Accent 6" w:semiHidden="0" w:uiPriority="64" w:unhideWhenUsed="0"/>
-    <w:lsdException w:name="Medium List 1 Accent 6" w:semiHidden="0" w:uiPriority="65" w:unhideWhenUsed="0"/>
-    <w:lsdException w:name="Medium List 2 Accent 6" w:semiHidden="0" w:uiPriority="66" w:unhideWhenUsed="0"/>
-    <w:lsdException w:name="Medium Grid 1 Accent 6" w:semiHidden="0" w:uiPriority="67" w:unhideWhenUsed="0"/>
-    <w:lsdException w:name="Medium Grid 2 Accent 6" w:semiHidden="0" w:uiPriority="68" w:unhideWhenUsed="0"/>
-    <w:lsdException w:name="Medium Grid 3 Accent 6" w:semiHidden="0" w:uiPriority="69" w:unhideWhenUsed="0"/>
-    <w:lsdException w:name="Dark List Accent 6" w:semiHidden="0" w:uiPriority="70" w:unhideWhenUsed="0"/>
-    <w:lsdException w:name="Colorful Shading Accent 6" w:semiHidden="0" w:uiPriority="71" w:unhideWhenUsed="0"/>
-    <w:lsdException w:name="Colorful List Accent 6" w:semiHidden="0" w:uiPriority="72" w:unhideWhenUsed="0"/>
-    <w:lsdException w:name="Colorful Grid Accent 6" w:semiHidden="0" w:uiPriority="73" w:unhideWhenUsed="0"/>
-    <w:lsdException w:name="Subtle Emphasis" w:semiHidden="0" w:uiPriority="19" w:unhideWhenUsed="0" w:qFormat="1"/>
-    <w:lsdException w:name="Intense Emphasis" w:semiHidden="0" w:uiPriority="21" w:unhideWhenUsed="0" w:qFormat="1"/>
-    <w:lsdException w:name="Subtle Reference" w:semiHidden="0" w:uiPriority="31" w:unhideWhenUsed="0" w:qFormat="1"/>
-    <w:lsdException w:name="Intense Reference" w:semiHidden="0" w:uiPriority="32" w:unhideWhenUsed="0" w:qFormat="1"/>
-    <w:lsdException w:name="Book Title" w:semiHidden="0" w:uiPriority="33" w:unhideWhenUsed="0" w:qFormat="1"/>
-    <w:lsdException w:name="Bibliography" w:uiPriority="37"/>
-    <w:lsdException w:name="TOC Heading" w:uiPriority="39" w:qFormat="1"/>
-  </w:latentStyles>
-  <w:style w:type="paragraph" w:default="1" w:styleId="Normal">
-    <w:name w:val="Normal"/>
+  <w:style w:type="paragraph" w:styleId="PargrafodaLista">
+    <w:name w:val="List Paragraph"/>
+    <w:basedOn w:val="Normal"/>
+    <w:uiPriority w:val="34"/>
     <w:qFormat/>
-  </w:style>
-  <w:style w:type="character" w:default="1" w:styleId="Fontepargpadro">
-    <w:name w:val="Default Paragraph Font"/>
-    <w:uiPriority w:val="1"/>
-    <w:semiHidden/>
-    <w:unhideWhenUsed/>
-  </w:style>
-  <w:style w:type="table" w:default="1" w:styleId="Tabelanormal">
-    <w:name w:val="Normal Table"/>
-    <w:uiPriority w:val="99"/>
-    <w:semiHidden/>
-    <w:unhideWhenUsed/>
-    <w:tblPr>
-      <w:tblInd w:w="0" w:type="dxa"/>
-      <w:tblCellMar>
-        <w:top w:w="0" w:type="dxa"/>
-        <w:left w:w="108" w:type="dxa"/>
-        <w:bottom w:w="0" w:type="dxa"/>
-        <w:right w:w="108" w:type="dxa"/>
-      </w:tblCellMar>
-    </w:tblPr>
-  </w:style>
-  <w:style w:type="numbering" w:default="1" w:styleId="Semlista">
-    <w:name w:val="No List"/>
-    <w:uiPriority w:val="99"/>
-    <w:semiHidden/>
-    <w:unhideWhenUsed/>
-  </w:style>
-  <w:style w:type="paragraph" w:styleId="Textodebalo">
-    <w:name w:val="Balloon Text"/>
-    <w:basedOn w:val="Normal"/>
-    <w:link w:val="TextodebaloChar"/>
-    <w:uiPriority w:val="99"/>
-    <w:semiHidden/>
-    <w:unhideWhenUsed/>
-    <w:rsid w:val="0033123B"/>
+    <w:rsid w:val="002B3545"/>
     <w:pPr>
-      <w:spacing w:after="0" w:line="240" w:lineRule="auto"/>
+      <w:ind w:left="720"/>
+      <w:contextualSpacing/>
     </w:pPr>
-    <w:rPr>
-      <w:rFonts w:ascii="Tahoma" w:hAnsi="Tahoma" w:cs="Tahoma"/>
-      <w:sz w:val="16"/>
-      <w:szCs w:val="16"/>
-    </w:rPr>
-  </w:style>
-  <w:style w:type="character" w:customStyle="1" w:styleId="TextodebaloChar">
-    <w:name w:val="Texto de balão Char"/>
-    <w:basedOn w:val="Fontepargpadro"/>
-    <w:link w:val="Textodebalo"/>
-    <w:uiPriority w:val="99"/>
-    <w:semiHidden/>
-    <w:rsid w:val="0033123B"/>
-    <w:rPr>
-      <w:rFonts w:ascii="Tahoma" w:hAnsi="Tahoma" w:cs="Tahoma"/>
-      <w:sz w:val="16"/>
-      <w:szCs w:val="16"/>
-    </w:rPr>
   </w:style>
 </w:styles>
 </file>
@@ -2433,4 +3495,16 @@
   <a:objectDefaults/>
   <a:extraClrSchemeLst/>
 </a:theme>
+</file>
+
+<file path=customXml/item1.xml><?xml version="1.0" encoding="utf-8"?>
+<b:Sources xmlns:b="http://schemas.openxmlformats.org/officeDocument/2006/bibliography" xmlns="http://schemas.openxmlformats.org/officeDocument/2006/bibliography" SelectedStyle="\APASixthEditionOfficeOnline.xsl" StyleName="APA" Version="6"/>
+</file>
+
+<file path=customXml/itemProps1.xml><?xml version="1.0" encoding="utf-8"?>
+<ds:datastoreItem xmlns:ds="http://schemas.openxmlformats.org/officeDocument/2006/customXml" ds:itemID="{BFFF62B2-2808-494C-8EB2-6F6F96DDE76E}">
+  <ds:schemaRefs>
+    <ds:schemaRef ds:uri="http://schemas.openxmlformats.org/officeDocument/2006/bibliography"/>
+  </ds:schemaRefs>
+</ds:datastoreItem>
 </file>
</xml_diff>